<commit_message>
Updated figure 2 for publication
</commit_message>
<xml_diff>
--- a/Ecology October 2022/Lang_et_al_Supporting Information.docx
+++ b/Ecology October 2022/Lang_et_al_Supporting Information.docx
@@ -78,13 +78,13 @@
       </w:tblPr>
       <w:tblGrid>
         <w:gridCol w:w="1430"/>
-        <w:gridCol w:w="957"/>
+        <w:gridCol w:w="1025"/>
         <w:gridCol w:w="939"/>
-        <w:gridCol w:w="945"/>
+        <w:gridCol w:w="877"/>
         <w:gridCol w:w="1064"/>
+        <w:gridCol w:w="1007"/>
         <w:gridCol w:w="939"/>
         <w:gridCol w:w="939"/>
-        <w:gridCol w:w="1007"/>
         <w:gridCol w:w="1127"/>
       </w:tblGrid>
       <w:tr>
@@ -93,7 +93,7 @@
         </w:trPr>
         <w:tc>
           <w:tcPr>
-            <w:tcW w:w="1589" w:type="dxa"/>
+            <w:tcW w:w="1430" w:type="dxa"/>
             <w:vMerge w:val="restart"/>
             <w:tcBorders>
               <w:top w:val="single" w:sz="4" w:space="0" w:color="auto"/>
@@ -117,7 +117,7 @@
         </w:tc>
         <w:tc>
           <w:tcPr>
-            <w:tcW w:w="4436" w:type="dxa"/>
+            <w:tcW w:w="3905" w:type="dxa"/>
             <w:gridSpan w:val="4"/>
             <w:tcBorders>
               <w:top w:val="single" w:sz="6" w:space="0" w:color="000000"/>
@@ -158,7 +158,7 @@
         </w:tc>
         <w:tc>
           <w:tcPr>
-            <w:tcW w:w="4590" w:type="dxa"/>
+            <w:tcW w:w="4012" w:type="dxa"/>
             <w:gridSpan w:val="4"/>
             <w:tcBorders>
               <w:top w:val="single" w:sz="6" w:space="0" w:color="000000"/>
@@ -204,7 +204,7 @@
         </w:trPr>
         <w:tc>
           <w:tcPr>
-            <w:tcW w:w="1589" w:type="dxa"/>
+            <w:tcW w:w="1430" w:type="dxa"/>
             <w:vMerge/>
             <w:tcBorders>
               <w:top w:val="single" w:sz="4" w:space="0" w:color="auto"/>
@@ -227,7 +227,7 @@
         </w:tc>
         <w:tc>
           <w:tcPr>
-            <w:tcW w:w="1106" w:type="dxa"/>
+            <w:tcW w:w="1025" w:type="dxa"/>
             <w:tcBorders>
               <w:top w:val="single" w:sz="6" w:space="0" w:color="000000"/>
               <w:left w:val="single" w:sz="4" w:space="0" w:color="auto"/>
@@ -261,13 +261,13 @@
                 <w:sz w:val="20"/>
                 <w:szCs w:val="20"/>
               </w:rPr>
-              <w:t>AM Fungi</w:t>
-            </w:r>
-          </w:p>
-        </w:tc>
-        <w:tc>
-          <w:tcPr>
-            <w:tcW w:w="1080" w:type="dxa"/>
+              <w:t>Bacteria</w:t>
+            </w:r>
+          </w:p>
+        </w:tc>
+        <w:tc>
+          <w:tcPr>
+            <w:tcW w:w="939" w:type="dxa"/>
             <w:tcBorders>
               <w:top w:val="single" w:sz="6" w:space="0" w:color="000000"/>
               <w:left w:val="single" w:sz="6" w:space="0" w:color="000000"/>
@@ -301,13 +301,24 @@
                 <w:sz w:val="20"/>
                 <w:szCs w:val="20"/>
               </w:rPr>
-              <w:t>EM Fungi</w:t>
-            </w:r>
-          </w:p>
-        </w:tc>
-        <w:tc>
-          <w:tcPr>
-            <w:tcW w:w="990" w:type="dxa"/>
+              <w:t>Total</w:t>
+            </w:r>
+            <w:r>
+              <w:rPr>
+                <w:rFonts w:ascii="Times New Roman" w:hAnsi="Times New Roman" w:cs="Times New Roman"/>
+                <w:b/>
+                <w:bCs/>
+                <w:color w:val="000000"/>
+                <w:sz w:val="20"/>
+                <w:szCs w:val="20"/>
+              </w:rPr>
+              <w:t xml:space="preserve"> Fungi</w:t>
+            </w:r>
+          </w:p>
+        </w:tc>
+        <w:tc>
+          <w:tcPr>
+            <w:tcW w:w="877" w:type="dxa"/>
             <w:tcBorders>
               <w:top w:val="single" w:sz="6" w:space="0" w:color="000000"/>
               <w:left w:val="single" w:sz="6" w:space="0" w:color="000000"/>
@@ -328,26 +339,51 @@
               <w:jc w:val="center"/>
               <w:rPr>
                 <w:rFonts w:ascii="Times New Roman" w:hAnsi="Times New Roman" w:cs="Times New Roman"/>
-                <w:sz w:val="20"/>
-                <w:szCs w:val="20"/>
-              </w:rPr>
-            </w:pPr>
-            <w:r>
-              <w:rPr>
-                <w:rFonts w:ascii="Times New Roman" w:hAnsi="Times New Roman" w:cs="Times New Roman"/>
                 <w:b/>
                 <w:bCs/>
                 <w:color w:val="000000"/>
                 <w:sz w:val="20"/>
                 <w:szCs w:val="20"/>
               </w:rPr>
-              <w:t>Bacteria</w:t>
-            </w:r>
-          </w:p>
-        </w:tc>
-        <w:tc>
-          <w:tcPr>
-            <w:tcW w:w="1260" w:type="dxa"/>
+            </w:pPr>
+            <w:r>
+              <w:rPr>
+                <w:rFonts w:ascii="Times New Roman" w:hAnsi="Times New Roman" w:cs="Times New Roman"/>
+                <w:b/>
+                <w:bCs/>
+                <w:color w:val="000000"/>
+                <w:sz w:val="20"/>
+                <w:szCs w:val="20"/>
+              </w:rPr>
+              <w:t>AM</w:t>
+            </w:r>
+          </w:p>
+          <w:p>
+            <w:pPr>
+              <w:jc w:val="center"/>
+              <w:rPr>
+                <w:rFonts w:ascii="Times New Roman" w:hAnsi="Times New Roman" w:cs="Times New Roman"/>
+                <w:b/>
+                <w:bCs/>
+                <w:sz w:val="20"/>
+                <w:szCs w:val="20"/>
+              </w:rPr>
+            </w:pPr>
+            <w:r>
+              <w:rPr>
+                <w:rFonts w:ascii="Times New Roman" w:hAnsi="Times New Roman" w:cs="Times New Roman"/>
+                <w:b/>
+                <w:bCs/>
+                <w:sz w:val="20"/>
+                <w:szCs w:val="20"/>
+              </w:rPr>
+              <w:t>Fungi</w:t>
+            </w:r>
+          </w:p>
+        </w:tc>
+        <w:tc>
+          <w:tcPr>
+            <w:tcW w:w="1064" w:type="dxa"/>
             <w:tcBorders>
               <w:top w:val="single" w:sz="6" w:space="0" w:color="000000"/>
               <w:left w:val="single" w:sz="6" w:space="0" w:color="000000"/>
@@ -368,26 +404,50 @@
               <w:jc w:val="center"/>
               <w:rPr>
                 <w:rFonts w:ascii="Times New Roman" w:hAnsi="Times New Roman" w:cs="Times New Roman"/>
-                <w:sz w:val="20"/>
-                <w:szCs w:val="20"/>
-              </w:rPr>
-            </w:pPr>
-            <w:r>
-              <w:rPr>
-                <w:rFonts w:ascii="Times New Roman" w:hAnsi="Times New Roman" w:cs="Times New Roman"/>
                 <w:b/>
                 <w:bCs/>
                 <w:color w:val="000000"/>
                 <w:sz w:val="20"/>
                 <w:szCs w:val="20"/>
               </w:rPr>
-              <w:t>Total Fungi</w:t>
-            </w:r>
-          </w:p>
-        </w:tc>
-        <w:tc>
-          <w:tcPr>
-            <w:tcW w:w="1080" w:type="dxa"/>
+            </w:pPr>
+            <w:r>
+              <w:rPr>
+                <w:rFonts w:ascii="Times New Roman" w:hAnsi="Times New Roman" w:cs="Times New Roman"/>
+                <w:b/>
+                <w:bCs/>
+                <w:color w:val="000000"/>
+                <w:sz w:val="20"/>
+                <w:szCs w:val="20"/>
+              </w:rPr>
+              <w:t>EM</w:t>
+            </w:r>
+          </w:p>
+          <w:p>
+            <w:pPr>
+              <w:jc w:val="center"/>
+              <w:rPr>
+                <w:rFonts w:ascii="Times New Roman" w:hAnsi="Times New Roman" w:cs="Times New Roman"/>
+                <w:sz w:val="20"/>
+                <w:szCs w:val="20"/>
+              </w:rPr>
+            </w:pPr>
+            <w:r>
+              <w:rPr>
+                <w:rFonts w:ascii="Times New Roman" w:hAnsi="Times New Roman" w:cs="Times New Roman"/>
+                <w:b/>
+                <w:bCs/>
+                <w:color w:val="000000"/>
+                <w:sz w:val="20"/>
+                <w:szCs w:val="20"/>
+              </w:rPr>
+              <w:t>Fungi</w:t>
+            </w:r>
+          </w:p>
+        </w:tc>
+        <w:tc>
+          <w:tcPr>
+            <w:tcW w:w="1007" w:type="dxa"/>
             <w:tcBorders>
               <w:top w:val="single" w:sz="6" w:space="0" w:color="000000"/>
               <w:left w:val="single" w:sz="6" w:space="0" w:color="000000"/>
@@ -421,13 +481,13 @@
                 <w:sz w:val="20"/>
                 <w:szCs w:val="20"/>
               </w:rPr>
-              <w:t>AM Fungi</w:t>
-            </w:r>
-          </w:p>
-        </w:tc>
-        <w:tc>
-          <w:tcPr>
-            <w:tcW w:w="1080" w:type="dxa"/>
+              <w:t>Bacteria</w:t>
+            </w:r>
+          </w:p>
+        </w:tc>
+        <w:tc>
+          <w:tcPr>
+            <w:tcW w:w="939" w:type="dxa"/>
             <w:tcBorders>
               <w:top w:val="single" w:sz="6" w:space="0" w:color="000000"/>
               <w:left w:val="single" w:sz="6" w:space="0" w:color="000000"/>
@@ -461,13 +521,24 @@
                 <w:sz w:val="20"/>
                 <w:szCs w:val="20"/>
               </w:rPr>
-              <w:t>EM Fungi</w:t>
-            </w:r>
-          </w:p>
-        </w:tc>
-        <w:tc>
-          <w:tcPr>
-            <w:tcW w:w="1080" w:type="dxa"/>
+              <w:t>Total</w:t>
+            </w:r>
+            <w:r>
+              <w:rPr>
+                <w:rFonts w:ascii="Times New Roman" w:hAnsi="Times New Roman" w:cs="Times New Roman"/>
+                <w:b/>
+                <w:bCs/>
+                <w:color w:val="000000"/>
+                <w:sz w:val="20"/>
+                <w:szCs w:val="20"/>
+              </w:rPr>
+              <w:t xml:space="preserve"> Fungi</w:t>
+            </w:r>
+          </w:p>
+        </w:tc>
+        <w:tc>
+          <w:tcPr>
+            <w:tcW w:w="939" w:type="dxa"/>
             <w:tcBorders>
               <w:top w:val="single" w:sz="6" w:space="0" w:color="000000"/>
               <w:left w:val="single" w:sz="6" w:space="0" w:color="000000"/>
@@ -488,26 +559,51 @@
               <w:jc w:val="center"/>
               <w:rPr>
                 <w:rFonts w:ascii="Times New Roman" w:hAnsi="Times New Roman" w:cs="Times New Roman"/>
-                <w:sz w:val="20"/>
-                <w:szCs w:val="20"/>
-              </w:rPr>
-            </w:pPr>
-            <w:r>
-              <w:rPr>
-                <w:rFonts w:ascii="Times New Roman" w:hAnsi="Times New Roman" w:cs="Times New Roman"/>
                 <w:b/>
                 <w:bCs/>
                 <w:color w:val="000000"/>
                 <w:sz w:val="20"/>
                 <w:szCs w:val="20"/>
               </w:rPr>
-              <w:t>Bacteria</w:t>
-            </w:r>
-          </w:p>
-        </w:tc>
-        <w:tc>
-          <w:tcPr>
-            <w:tcW w:w="1350" w:type="dxa"/>
+            </w:pPr>
+            <w:r>
+              <w:rPr>
+                <w:rFonts w:ascii="Times New Roman" w:hAnsi="Times New Roman" w:cs="Times New Roman"/>
+                <w:b/>
+                <w:bCs/>
+                <w:color w:val="000000"/>
+                <w:sz w:val="20"/>
+                <w:szCs w:val="20"/>
+              </w:rPr>
+              <w:t>AM</w:t>
+            </w:r>
+          </w:p>
+          <w:p>
+            <w:pPr>
+              <w:jc w:val="center"/>
+              <w:rPr>
+                <w:rFonts w:ascii="Times New Roman" w:hAnsi="Times New Roman" w:cs="Times New Roman"/>
+                <w:b/>
+                <w:bCs/>
+                <w:sz w:val="20"/>
+                <w:szCs w:val="20"/>
+              </w:rPr>
+            </w:pPr>
+            <w:r>
+              <w:rPr>
+                <w:rFonts w:ascii="Times New Roman" w:hAnsi="Times New Roman" w:cs="Times New Roman"/>
+                <w:b/>
+                <w:bCs/>
+                <w:sz w:val="20"/>
+                <w:szCs w:val="20"/>
+              </w:rPr>
+              <w:t>Fungi</w:t>
+            </w:r>
+          </w:p>
+        </w:tc>
+        <w:tc>
+          <w:tcPr>
+            <w:tcW w:w="1127" w:type="dxa"/>
             <w:tcBorders>
               <w:top w:val="single" w:sz="6" w:space="0" w:color="000000"/>
               <w:left w:val="single" w:sz="6" w:space="0" w:color="000000"/>
@@ -528,20 +624,44 @@
               <w:jc w:val="center"/>
               <w:rPr>
                 <w:rFonts w:ascii="Times New Roman" w:hAnsi="Times New Roman" w:cs="Times New Roman"/>
-                <w:sz w:val="20"/>
-                <w:szCs w:val="20"/>
-              </w:rPr>
-            </w:pPr>
-            <w:r>
-              <w:rPr>
-                <w:rFonts w:ascii="Times New Roman" w:hAnsi="Times New Roman" w:cs="Times New Roman"/>
                 <w:b/>
                 <w:bCs/>
                 <w:color w:val="000000"/>
                 <w:sz w:val="20"/>
                 <w:szCs w:val="20"/>
               </w:rPr>
-              <w:t>Total Fungi</w:t>
+            </w:pPr>
+            <w:r>
+              <w:rPr>
+                <w:rFonts w:ascii="Times New Roman" w:hAnsi="Times New Roman" w:cs="Times New Roman"/>
+                <w:b/>
+                <w:bCs/>
+                <w:color w:val="000000"/>
+                <w:sz w:val="20"/>
+                <w:szCs w:val="20"/>
+              </w:rPr>
+              <w:t>EM</w:t>
+            </w:r>
+          </w:p>
+          <w:p>
+            <w:pPr>
+              <w:jc w:val="center"/>
+              <w:rPr>
+                <w:rFonts w:ascii="Times New Roman" w:hAnsi="Times New Roman" w:cs="Times New Roman"/>
+                <w:sz w:val="20"/>
+                <w:szCs w:val="20"/>
+              </w:rPr>
+            </w:pPr>
+            <w:r>
+              <w:rPr>
+                <w:rFonts w:ascii="Times New Roman" w:hAnsi="Times New Roman" w:cs="Times New Roman"/>
+                <w:b/>
+                <w:bCs/>
+                <w:color w:val="000000"/>
+                <w:sz w:val="20"/>
+                <w:szCs w:val="20"/>
+              </w:rPr>
+              <w:t xml:space="preserve"> Fungi</w:t>
             </w:r>
           </w:p>
         </w:tc>
@@ -552,7 +672,7 @@
         </w:trPr>
         <w:tc>
           <w:tcPr>
-            <w:tcW w:w="1589" w:type="dxa"/>
+            <w:tcW w:w="1430" w:type="dxa"/>
             <w:tcBorders>
               <w:top w:val="single" w:sz="4" w:space="0" w:color="auto"/>
               <w:left w:val="single" w:sz="6" w:space="0" w:color="000000"/>
@@ -589,7 +709,7 @@
         </w:tc>
         <w:tc>
           <w:tcPr>
-            <w:tcW w:w="1106" w:type="dxa"/>
+            <w:tcW w:w="1025" w:type="dxa"/>
             <w:tcBorders>
               <w:top w:val="single" w:sz="6" w:space="0" w:color="000000"/>
               <w:left w:val="single" w:sz="6" w:space="0" w:color="000000"/>
@@ -614,6 +734,16 @@
                 <w:szCs w:val="20"/>
               </w:rPr>
             </w:pPr>
+          </w:p>
+          <w:p>
+            <w:pPr>
+              <w:jc w:val="center"/>
+              <w:rPr>
+                <w:rFonts w:ascii="Times New Roman" w:hAnsi="Times New Roman" w:cs="Times New Roman"/>
+                <w:sz w:val="20"/>
+                <w:szCs w:val="20"/>
+              </w:rPr>
+            </w:pPr>
             <w:r>
               <w:rPr>
                 <w:rFonts w:ascii="Times New Roman" w:hAnsi="Times New Roman" w:cs="Times New Roman"/>
@@ -626,7 +756,7 @@
         </w:tc>
         <w:tc>
           <w:tcPr>
-            <w:tcW w:w="1080" w:type="dxa"/>
+            <w:tcW w:w="939" w:type="dxa"/>
             <w:tcBorders>
               <w:top w:val="single" w:sz="6" w:space="0" w:color="000000"/>
               <w:left w:val="single" w:sz="6" w:space="0" w:color="000000"/>
@@ -651,6 +781,16 @@
                 <w:szCs w:val="20"/>
               </w:rPr>
             </w:pPr>
+          </w:p>
+          <w:p>
+            <w:pPr>
+              <w:jc w:val="center"/>
+              <w:rPr>
+                <w:rFonts w:ascii="Times New Roman" w:hAnsi="Times New Roman" w:cs="Times New Roman"/>
+                <w:sz w:val="20"/>
+                <w:szCs w:val="20"/>
+              </w:rPr>
+            </w:pPr>
             <w:r>
               <w:rPr>
                 <w:rFonts w:ascii="Times New Roman" w:hAnsi="Times New Roman" w:cs="Times New Roman"/>
@@ -663,7 +803,7 @@
         </w:tc>
         <w:tc>
           <w:tcPr>
-            <w:tcW w:w="990" w:type="dxa"/>
+            <w:tcW w:w="877" w:type="dxa"/>
             <w:tcBorders>
               <w:top w:val="single" w:sz="6" w:space="0" w:color="000000"/>
               <w:left w:val="single" w:sz="6" w:space="0" w:color="000000"/>
@@ -688,6 +828,16 @@
                 <w:szCs w:val="20"/>
               </w:rPr>
             </w:pPr>
+          </w:p>
+          <w:p>
+            <w:pPr>
+              <w:jc w:val="center"/>
+              <w:rPr>
+                <w:rFonts w:ascii="Times New Roman" w:hAnsi="Times New Roman" w:cs="Times New Roman"/>
+                <w:sz w:val="20"/>
+                <w:szCs w:val="20"/>
+              </w:rPr>
+            </w:pPr>
             <w:r>
               <w:rPr>
                 <w:rFonts w:ascii="Times New Roman" w:hAnsi="Times New Roman" w:cs="Times New Roman"/>
@@ -700,7 +850,7 @@
         </w:tc>
         <w:tc>
           <w:tcPr>
-            <w:tcW w:w="1260" w:type="dxa"/>
+            <w:tcW w:w="1064" w:type="dxa"/>
             <w:tcBorders>
               <w:top w:val="single" w:sz="6" w:space="0" w:color="000000"/>
               <w:left w:val="single" w:sz="6" w:space="0" w:color="000000"/>
@@ -725,6 +875,16 @@
                 <w:szCs w:val="20"/>
               </w:rPr>
             </w:pPr>
+          </w:p>
+          <w:p>
+            <w:pPr>
+              <w:jc w:val="center"/>
+              <w:rPr>
+                <w:rFonts w:ascii="Times New Roman" w:hAnsi="Times New Roman" w:cs="Times New Roman"/>
+                <w:sz w:val="20"/>
+                <w:szCs w:val="20"/>
+              </w:rPr>
+            </w:pPr>
             <w:r>
               <w:rPr>
                 <w:rFonts w:ascii="Times New Roman" w:hAnsi="Times New Roman" w:cs="Times New Roman"/>
@@ -737,7 +897,7 @@
         </w:tc>
         <w:tc>
           <w:tcPr>
-            <w:tcW w:w="1080" w:type="dxa"/>
+            <w:tcW w:w="1007" w:type="dxa"/>
             <w:tcBorders>
               <w:top w:val="single" w:sz="6" w:space="0" w:color="000000"/>
               <w:left w:val="single" w:sz="6" w:space="0" w:color="000000"/>
@@ -762,6 +922,16 @@
                 <w:szCs w:val="20"/>
               </w:rPr>
             </w:pPr>
+          </w:p>
+          <w:p>
+            <w:pPr>
+              <w:jc w:val="center"/>
+              <w:rPr>
+                <w:rFonts w:ascii="Times New Roman" w:hAnsi="Times New Roman" w:cs="Times New Roman"/>
+                <w:sz w:val="20"/>
+                <w:szCs w:val="20"/>
+              </w:rPr>
+            </w:pPr>
             <w:r>
               <w:rPr>
                 <w:rFonts w:ascii="Times New Roman" w:hAnsi="Times New Roman" w:cs="Times New Roman"/>
@@ -774,7 +944,7 @@
         </w:tc>
         <w:tc>
           <w:tcPr>
-            <w:tcW w:w="1080" w:type="dxa"/>
+            <w:tcW w:w="939" w:type="dxa"/>
             <w:tcBorders>
               <w:top w:val="single" w:sz="6" w:space="0" w:color="000000"/>
               <w:left w:val="single" w:sz="6" w:space="0" w:color="000000"/>
@@ -805,13 +975,39 @@
                 <w:sz w:val="20"/>
                 <w:szCs w:val="20"/>
               </w:rPr>
-              <w:t>-</w:t>
-            </w:r>
-          </w:p>
-        </w:tc>
-        <w:tc>
-          <w:tcPr>
-            <w:tcW w:w="1080" w:type="dxa"/>
+              <w:sym w:font="Symbol" w:char="F062"/>
+            </w:r>
+            <w:r>
+              <w:rPr>
+                <w:rFonts w:ascii="Times New Roman" w:hAnsi="Times New Roman" w:cs="Times New Roman"/>
+                <w:sz w:val="20"/>
+                <w:szCs w:val="20"/>
+              </w:rPr>
+              <w:t>= -0.23</w:t>
+            </w:r>
+          </w:p>
+          <w:p>
+            <w:pPr>
+              <w:jc w:val="center"/>
+              <w:rPr>
+                <w:rFonts w:ascii="Times New Roman" w:hAnsi="Times New Roman" w:cs="Times New Roman"/>
+                <w:sz w:val="20"/>
+                <w:szCs w:val="20"/>
+              </w:rPr>
+            </w:pPr>
+            <w:r>
+              <w:rPr>
+                <w:rFonts w:ascii="Times New Roman" w:hAnsi="Times New Roman" w:cs="Times New Roman"/>
+                <w:sz w:val="20"/>
+                <w:szCs w:val="20"/>
+              </w:rPr>
+              <w:t>p= 0.042</w:t>
+            </w:r>
+          </w:p>
+        </w:tc>
+        <w:tc>
+          <w:tcPr>
+            <w:tcW w:w="939" w:type="dxa"/>
             <w:tcBorders>
               <w:top w:val="single" w:sz="6" w:space="0" w:color="000000"/>
               <w:left w:val="single" w:sz="6" w:space="0" w:color="000000"/>
@@ -836,6 +1032,16 @@
                 <w:szCs w:val="20"/>
               </w:rPr>
             </w:pPr>
+          </w:p>
+          <w:p>
+            <w:pPr>
+              <w:jc w:val="center"/>
+              <w:rPr>
+                <w:rFonts w:ascii="Times New Roman" w:hAnsi="Times New Roman" w:cs="Times New Roman"/>
+                <w:sz w:val="20"/>
+                <w:szCs w:val="20"/>
+              </w:rPr>
+            </w:pPr>
             <w:r>
               <w:rPr>
                 <w:rFonts w:ascii="Times New Roman" w:hAnsi="Times New Roman" w:cs="Times New Roman"/>
@@ -848,7 +1054,7 @@
         </w:tc>
         <w:tc>
           <w:tcPr>
-            <w:tcW w:w="1350" w:type="dxa"/>
+            <w:tcW w:w="1127" w:type="dxa"/>
             <w:tcBorders>
               <w:top w:val="single" w:sz="6" w:space="0" w:color="000000"/>
               <w:left w:val="single" w:sz="6" w:space="0" w:color="000000"/>
@@ -873,39 +1079,23 @@
                 <w:szCs w:val="20"/>
               </w:rPr>
             </w:pPr>
-            <w:r>
-              <w:rPr>
-                <w:rFonts w:ascii="Times New Roman" w:hAnsi="Times New Roman" w:cs="Times New Roman"/>
-                <w:sz w:val="20"/>
-                <w:szCs w:val="20"/>
-              </w:rPr>
-              <w:sym w:font="Symbol" w:char="F062"/>
-            </w:r>
-            <w:r>
-              <w:rPr>
-                <w:rFonts w:ascii="Times New Roman" w:hAnsi="Times New Roman" w:cs="Times New Roman"/>
-                <w:sz w:val="20"/>
-                <w:szCs w:val="20"/>
-              </w:rPr>
-              <w:t>= -0.23</w:t>
-            </w:r>
-          </w:p>
-          <w:p>
-            <w:pPr>
-              <w:jc w:val="center"/>
-              <w:rPr>
-                <w:rFonts w:ascii="Times New Roman" w:hAnsi="Times New Roman" w:cs="Times New Roman"/>
-                <w:sz w:val="20"/>
-                <w:szCs w:val="20"/>
-              </w:rPr>
-            </w:pPr>
-            <w:r>
-              <w:rPr>
-                <w:rFonts w:ascii="Times New Roman" w:hAnsi="Times New Roman" w:cs="Times New Roman"/>
-                <w:sz w:val="20"/>
-                <w:szCs w:val="20"/>
-              </w:rPr>
-              <w:t>p= 0.042</w:t>
+          </w:p>
+          <w:p>
+            <w:pPr>
+              <w:jc w:val="center"/>
+              <w:rPr>
+                <w:rFonts w:ascii="Times New Roman" w:hAnsi="Times New Roman" w:cs="Times New Roman"/>
+                <w:sz w:val="20"/>
+                <w:szCs w:val="20"/>
+              </w:rPr>
+            </w:pPr>
+            <w:r>
+              <w:rPr>
+                <w:rFonts w:ascii="Times New Roman" w:hAnsi="Times New Roman" w:cs="Times New Roman"/>
+                <w:sz w:val="20"/>
+                <w:szCs w:val="20"/>
+              </w:rPr>
+              <w:t>-</w:t>
             </w:r>
           </w:p>
         </w:tc>
@@ -916,7 +1106,7 @@
         </w:trPr>
         <w:tc>
           <w:tcPr>
-            <w:tcW w:w="1589" w:type="dxa"/>
+            <w:tcW w:w="1430" w:type="dxa"/>
             <w:tcBorders>
               <w:top w:val="single" w:sz="6" w:space="0" w:color="000000"/>
               <w:left w:val="single" w:sz="6" w:space="0" w:color="000000"/>
@@ -953,7 +1143,7 @@
         </w:tc>
         <w:tc>
           <w:tcPr>
-            <w:tcW w:w="1106" w:type="dxa"/>
+            <w:tcW w:w="1025" w:type="dxa"/>
             <w:tcBorders>
               <w:top w:val="single" w:sz="6" w:space="0" w:color="000000"/>
               <w:left w:val="single" w:sz="6" w:space="0" w:color="000000"/>
@@ -990,7 +1180,7 @@
         </w:tc>
         <w:tc>
           <w:tcPr>
-            <w:tcW w:w="1080" w:type="dxa"/>
+            <w:tcW w:w="939" w:type="dxa"/>
             <w:tcBorders>
               <w:top w:val="single" w:sz="6" w:space="0" w:color="000000"/>
               <w:left w:val="single" w:sz="6" w:space="0" w:color="000000"/>
@@ -1027,7 +1217,7 @@
         </w:tc>
         <w:tc>
           <w:tcPr>
-            <w:tcW w:w="990" w:type="dxa"/>
+            <w:tcW w:w="877" w:type="dxa"/>
             <w:tcBorders>
               <w:top w:val="single" w:sz="6" w:space="0" w:color="000000"/>
               <w:left w:val="single" w:sz="6" w:space="0" w:color="000000"/>
@@ -1064,7 +1254,7 @@
         </w:tc>
         <w:tc>
           <w:tcPr>
-            <w:tcW w:w="1260" w:type="dxa"/>
+            <w:tcW w:w="1064" w:type="dxa"/>
             <w:tcBorders>
               <w:top w:val="single" w:sz="6" w:space="0" w:color="000000"/>
               <w:left w:val="single" w:sz="6" w:space="0" w:color="000000"/>
@@ -1101,7 +1291,7 @@
         </w:tc>
         <w:tc>
           <w:tcPr>
-            <w:tcW w:w="1080" w:type="dxa"/>
+            <w:tcW w:w="1007" w:type="dxa"/>
             <w:tcBorders>
               <w:top w:val="single" w:sz="6" w:space="0" w:color="000000"/>
               <w:left w:val="single" w:sz="6" w:space="0" w:color="000000"/>
@@ -1138,7 +1328,7 @@
         </w:tc>
         <w:tc>
           <w:tcPr>
-            <w:tcW w:w="1080" w:type="dxa"/>
+            <w:tcW w:w="939" w:type="dxa"/>
             <w:tcBorders>
               <w:top w:val="single" w:sz="6" w:space="0" w:color="000000"/>
               <w:left w:val="single" w:sz="6" w:space="0" w:color="000000"/>
@@ -1175,7 +1365,7 @@
         </w:tc>
         <w:tc>
           <w:tcPr>
-            <w:tcW w:w="1080" w:type="dxa"/>
+            <w:tcW w:w="939" w:type="dxa"/>
             <w:tcBorders>
               <w:top w:val="single" w:sz="6" w:space="0" w:color="000000"/>
               <w:left w:val="single" w:sz="6" w:space="0" w:color="000000"/>
@@ -1212,7 +1402,7 @@
         </w:tc>
         <w:tc>
           <w:tcPr>
-            <w:tcW w:w="1350" w:type="dxa"/>
+            <w:tcW w:w="1127" w:type="dxa"/>
             <w:tcBorders>
               <w:top w:val="single" w:sz="6" w:space="0" w:color="000000"/>
               <w:left w:val="single" w:sz="6" w:space="0" w:color="000000"/>
@@ -1254,7 +1444,7 @@
         </w:trPr>
         <w:tc>
           <w:tcPr>
-            <w:tcW w:w="1589" w:type="dxa"/>
+            <w:tcW w:w="1430" w:type="dxa"/>
             <w:tcBorders>
               <w:top w:val="single" w:sz="4" w:space="0" w:color="auto"/>
               <w:left w:val="single" w:sz="4" w:space="0" w:color="auto"/>
@@ -1291,7 +1481,7 @@
         </w:tc>
         <w:tc>
           <w:tcPr>
-            <w:tcW w:w="1106" w:type="dxa"/>
+            <w:tcW w:w="1025" w:type="dxa"/>
             <w:tcBorders>
               <w:top w:val="single" w:sz="4" w:space="0" w:color="auto"/>
               <w:left w:val="single" w:sz="4" w:space="0" w:color="auto"/>
@@ -1338,7 +1528,7 @@
         </w:tc>
         <w:tc>
           <w:tcPr>
-            <w:tcW w:w="1080" w:type="dxa"/>
+            <w:tcW w:w="939" w:type="dxa"/>
             <w:tcBorders>
               <w:top w:val="single" w:sz="4" w:space="0" w:color="auto"/>
               <w:left w:val="single" w:sz="4" w:space="0" w:color="auto"/>
@@ -1363,45 +1553,29 @@
                 <w:szCs w:val="20"/>
               </w:rPr>
             </w:pPr>
-            <w:r>
-              <w:rPr>
-                <w:rFonts w:ascii="Times New Roman" w:hAnsi="Times New Roman" w:cs="Times New Roman"/>
-                <w:sz w:val="20"/>
-                <w:szCs w:val="20"/>
-              </w:rPr>
-              <w:sym w:font="Symbol" w:char="F062"/>
-            </w:r>
-            <w:r>
-              <w:rPr>
-                <w:rFonts w:ascii="Times New Roman" w:hAnsi="Times New Roman" w:cs="Times New Roman"/>
-                <w:sz w:val="20"/>
-                <w:szCs w:val="20"/>
-              </w:rPr>
-              <w:t>= 0.57</w:t>
-            </w:r>
-          </w:p>
-          <w:p>
-            <w:pPr>
-              <w:jc w:val="center"/>
-              <w:rPr>
-                <w:rFonts w:ascii="Times New Roman" w:hAnsi="Times New Roman" w:cs="Times New Roman"/>
-                <w:sz w:val="20"/>
-                <w:szCs w:val="20"/>
-              </w:rPr>
-            </w:pPr>
-            <w:r>
-              <w:rPr>
-                <w:rFonts w:ascii="Times New Roman" w:hAnsi="Times New Roman" w:cs="Times New Roman"/>
-                <w:sz w:val="20"/>
-                <w:szCs w:val="20"/>
-              </w:rPr>
-              <w:t>p= 0.027</w:t>
-            </w:r>
-          </w:p>
-        </w:tc>
-        <w:tc>
-          <w:tcPr>
-            <w:tcW w:w="990" w:type="dxa"/>
+          </w:p>
+          <w:p>
+            <w:pPr>
+              <w:jc w:val="center"/>
+              <w:rPr>
+                <w:rFonts w:ascii="Times New Roman" w:hAnsi="Times New Roman" w:cs="Times New Roman"/>
+                <w:sz w:val="20"/>
+                <w:szCs w:val="20"/>
+              </w:rPr>
+            </w:pPr>
+            <w:r>
+              <w:rPr>
+                <w:rFonts w:ascii="Times New Roman" w:hAnsi="Times New Roman" w:cs="Times New Roman"/>
+                <w:sz w:val="20"/>
+                <w:szCs w:val="20"/>
+              </w:rPr>
+              <w:t>-</w:t>
+            </w:r>
+          </w:p>
+        </w:tc>
+        <w:tc>
+          <w:tcPr>
+            <w:tcW w:w="877" w:type="dxa"/>
             <w:tcBorders>
               <w:top w:val="single" w:sz="4" w:space="0" w:color="auto"/>
               <w:left w:val="single" w:sz="4" w:space="0" w:color="auto"/>
@@ -1448,7 +1622,7 @@
         </w:tc>
         <w:tc>
           <w:tcPr>
-            <w:tcW w:w="1260" w:type="dxa"/>
+            <w:tcW w:w="1064" w:type="dxa"/>
             <w:tcBorders>
               <w:top w:val="single" w:sz="4" w:space="0" w:color="auto"/>
               <w:left w:val="single" w:sz="4" w:space="0" w:color="auto"/>
@@ -1473,29 +1647,45 @@
                 <w:szCs w:val="20"/>
               </w:rPr>
             </w:pPr>
-          </w:p>
-          <w:p>
-            <w:pPr>
-              <w:jc w:val="center"/>
-              <w:rPr>
-                <w:rFonts w:ascii="Times New Roman" w:hAnsi="Times New Roman" w:cs="Times New Roman"/>
-                <w:sz w:val="20"/>
-                <w:szCs w:val="20"/>
-              </w:rPr>
-            </w:pPr>
-            <w:r>
-              <w:rPr>
-                <w:rFonts w:ascii="Times New Roman" w:hAnsi="Times New Roman" w:cs="Times New Roman"/>
-                <w:sz w:val="20"/>
-                <w:szCs w:val="20"/>
-              </w:rPr>
-              <w:t>-</w:t>
-            </w:r>
-          </w:p>
-        </w:tc>
-        <w:tc>
-          <w:tcPr>
-            <w:tcW w:w="1080" w:type="dxa"/>
+            <w:r>
+              <w:rPr>
+                <w:rFonts w:ascii="Times New Roman" w:hAnsi="Times New Roman" w:cs="Times New Roman"/>
+                <w:sz w:val="20"/>
+                <w:szCs w:val="20"/>
+              </w:rPr>
+              <w:sym w:font="Symbol" w:char="F062"/>
+            </w:r>
+            <w:r>
+              <w:rPr>
+                <w:rFonts w:ascii="Times New Roman" w:hAnsi="Times New Roman" w:cs="Times New Roman"/>
+                <w:sz w:val="20"/>
+                <w:szCs w:val="20"/>
+              </w:rPr>
+              <w:t>= 0.57</w:t>
+            </w:r>
+          </w:p>
+          <w:p>
+            <w:pPr>
+              <w:jc w:val="center"/>
+              <w:rPr>
+                <w:rFonts w:ascii="Times New Roman" w:hAnsi="Times New Roman" w:cs="Times New Roman"/>
+                <w:sz w:val="20"/>
+                <w:szCs w:val="20"/>
+              </w:rPr>
+            </w:pPr>
+            <w:r>
+              <w:rPr>
+                <w:rFonts w:ascii="Times New Roman" w:hAnsi="Times New Roman" w:cs="Times New Roman"/>
+                <w:sz w:val="20"/>
+                <w:szCs w:val="20"/>
+              </w:rPr>
+              <w:t>p= 0.027</w:t>
+            </w:r>
+          </w:p>
+        </w:tc>
+        <w:tc>
+          <w:tcPr>
+            <w:tcW w:w="1007" w:type="dxa"/>
             <w:tcBorders>
               <w:top w:val="single" w:sz="4" w:space="0" w:color="auto"/>
               <w:left w:val="single" w:sz="4" w:space="0" w:color="auto"/>
@@ -1542,7 +1732,7 @@
         </w:tc>
         <w:tc>
           <w:tcPr>
-            <w:tcW w:w="1080" w:type="dxa"/>
+            <w:tcW w:w="939" w:type="dxa"/>
             <w:tcBorders>
               <w:top w:val="single" w:sz="4" w:space="0" w:color="auto"/>
               <w:left w:val="single" w:sz="4" w:space="0" w:color="auto"/>
@@ -1589,7 +1779,7 @@
         </w:tc>
         <w:tc>
           <w:tcPr>
-            <w:tcW w:w="1080" w:type="dxa"/>
+            <w:tcW w:w="939" w:type="dxa"/>
             <w:tcBorders>
               <w:top w:val="single" w:sz="4" w:space="0" w:color="auto"/>
               <w:left w:val="single" w:sz="4" w:space="0" w:color="auto"/>
@@ -1636,7 +1826,7 @@
         </w:tc>
         <w:tc>
           <w:tcPr>
-            <w:tcW w:w="1350" w:type="dxa"/>
+            <w:tcW w:w="1127" w:type="dxa"/>
             <w:tcBorders>
               <w:top w:val="single" w:sz="4" w:space="0" w:color="auto"/>
               <w:left w:val="single" w:sz="4" w:space="0" w:color="auto"/>
@@ -1698,7 +1888,7 @@
         </w:trPr>
         <w:tc>
           <w:tcPr>
-            <w:tcW w:w="1589" w:type="dxa"/>
+            <w:tcW w:w="1430" w:type="dxa"/>
             <w:tcBorders>
               <w:top w:val="single" w:sz="6" w:space="0" w:color="000000"/>
               <w:left w:val="single" w:sz="6" w:space="0" w:color="000000"/>
@@ -1735,7 +1925,7 @@
         </w:tc>
         <w:tc>
           <w:tcPr>
-            <w:tcW w:w="1106" w:type="dxa"/>
+            <w:tcW w:w="1025" w:type="dxa"/>
             <w:tcBorders>
               <w:top w:val="single" w:sz="6" w:space="0" w:color="000000"/>
               <w:left w:val="single" w:sz="6" w:space="0" w:color="000000"/>
@@ -1782,7 +1972,7 @@
         </w:tc>
         <w:tc>
           <w:tcPr>
-            <w:tcW w:w="1080" w:type="dxa"/>
+            <w:tcW w:w="939" w:type="dxa"/>
             <w:tcBorders>
               <w:top w:val="single" w:sz="6" w:space="0" w:color="000000"/>
               <w:left w:val="single" w:sz="6" w:space="0" w:color="000000"/>
@@ -1829,7 +2019,7 @@
         </w:tc>
         <w:tc>
           <w:tcPr>
-            <w:tcW w:w="990" w:type="dxa"/>
+            <w:tcW w:w="877" w:type="dxa"/>
             <w:tcBorders>
               <w:top w:val="single" w:sz="6" w:space="0" w:color="000000"/>
               <w:left w:val="single" w:sz="6" w:space="0" w:color="000000"/>
@@ -1876,7 +2066,7 @@
         </w:tc>
         <w:tc>
           <w:tcPr>
-            <w:tcW w:w="1260" w:type="dxa"/>
+            <w:tcW w:w="1064" w:type="dxa"/>
             <w:tcBorders>
               <w:top w:val="single" w:sz="6" w:space="0" w:color="000000"/>
               <w:left w:val="single" w:sz="6" w:space="0" w:color="000000"/>
@@ -1923,7 +2113,7 @@
         </w:tc>
         <w:tc>
           <w:tcPr>
-            <w:tcW w:w="1080" w:type="dxa"/>
+            <w:tcW w:w="1007" w:type="dxa"/>
             <w:tcBorders>
               <w:top w:val="single" w:sz="6" w:space="0" w:color="000000"/>
               <w:left w:val="single" w:sz="6" w:space="0" w:color="000000"/>
@@ -1970,7 +2160,7 @@
         </w:tc>
         <w:tc>
           <w:tcPr>
-            <w:tcW w:w="1080" w:type="dxa"/>
+            <w:tcW w:w="939" w:type="dxa"/>
             <w:tcBorders>
               <w:top w:val="single" w:sz="6" w:space="0" w:color="000000"/>
               <w:left w:val="single" w:sz="6" w:space="0" w:color="000000"/>
@@ -1995,29 +2185,45 @@
                 <w:szCs w:val="20"/>
               </w:rPr>
             </w:pPr>
-          </w:p>
-          <w:p>
-            <w:pPr>
-              <w:jc w:val="center"/>
-              <w:rPr>
-                <w:rFonts w:ascii="Times New Roman" w:hAnsi="Times New Roman" w:cs="Times New Roman"/>
-                <w:sz w:val="20"/>
-                <w:szCs w:val="20"/>
-              </w:rPr>
-            </w:pPr>
-            <w:r>
-              <w:rPr>
-                <w:rFonts w:ascii="Times New Roman" w:hAnsi="Times New Roman" w:cs="Times New Roman"/>
-                <w:sz w:val="20"/>
-                <w:szCs w:val="20"/>
-              </w:rPr>
-              <w:t>-</w:t>
-            </w:r>
-          </w:p>
-        </w:tc>
-        <w:tc>
-          <w:tcPr>
-            <w:tcW w:w="1080" w:type="dxa"/>
+            <w:r>
+              <w:rPr>
+                <w:rFonts w:ascii="Times New Roman" w:hAnsi="Times New Roman" w:cs="Times New Roman"/>
+                <w:sz w:val="20"/>
+                <w:szCs w:val="20"/>
+              </w:rPr>
+              <w:sym w:font="Symbol" w:char="F062"/>
+            </w:r>
+            <w:r>
+              <w:rPr>
+                <w:rFonts w:ascii="Times New Roman" w:hAnsi="Times New Roman" w:cs="Times New Roman"/>
+                <w:sz w:val="20"/>
+                <w:szCs w:val="20"/>
+              </w:rPr>
+              <w:t>= 0.37</w:t>
+            </w:r>
+          </w:p>
+          <w:p>
+            <w:pPr>
+              <w:jc w:val="center"/>
+              <w:rPr>
+                <w:rFonts w:ascii="Times New Roman" w:hAnsi="Times New Roman" w:cs="Times New Roman"/>
+                <w:sz w:val="20"/>
+                <w:szCs w:val="20"/>
+              </w:rPr>
+            </w:pPr>
+            <w:r>
+              <w:rPr>
+                <w:rFonts w:ascii="Times New Roman" w:hAnsi="Times New Roman" w:cs="Times New Roman"/>
+                <w:sz w:val="20"/>
+                <w:szCs w:val="20"/>
+              </w:rPr>
+              <w:t>p= 0.014</w:t>
+            </w:r>
+          </w:p>
+        </w:tc>
+        <w:tc>
+          <w:tcPr>
+            <w:tcW w:w="939" w:type="dxa"/>
             <w:tcBorders>
               <w:top w:val="single" w:sz="6" w:space="0" w:color="000000"/>
               <w:left w:val="single" w:sz="6" w:space="0" w:color="000000"/>
@@ -2064,7 +2270,7 @@
         </w:tc>
         <w:tc>
           <w:tcPr>
-            <w:tcW w:w="1350" w:type="dxa"/>
+            <w:tcW w:w="1127" w:type="dxa"/>
             <w:tcBorders>
               <w:top w:val="single" w:sz="6" w:space="0" w:color="000000"/>
               <w:left w:val="single" w:sz="6" w:space="0" w:color="000000"/>
@@ -2089,39 +2295,23 @@
                 <w:szCs w:val="20"/>
               </w:rPr>
             </w:pPr>
-            <w:r>
-              <w:rPr>
-                <w:rFonts w:ascii="Times New Roman" w:hAnsi="Times New Roman" w:cs="Times New Roman"/>
-                <w:sz w:val="20"/>
-                <w:szCs w:val="20"/>
-              </w:rPr>
-              <w:sym w:font="Symbol" w:char="F062"/>
-            </w:r>
-            <w:r>
-              <w:rPr>
-                <w:rFonts w:ascii="Times New Roman" w:hAnsi="Times New Roman" w:cs="Times New Roman"/>
-                <w:sz w:val="20"/>
-                <w:szCs w:val="20"/>
-              </w:rPr>
-              <w:t>= 0.37</w:t>
-            </w:r>
-          </w:p>
-          <w:p>
-            <w:pPr>
-              <w:jc w:val="center"/>
-              <w:rPr>
-                <w:rFonts w:ascii="Times New Roman" w:hAnsi="Times New Roman" w:cs="Times New Roman"/>
-                <w:sz w:val="20"/>
-                <w:szCs w:val="20"/>
-              </w:rPr>
-            </w:pPr>
-            <w:r>
-              <w:rPr>
-                <w:rFonts w:ascii="Times New Roman" w:hAnsi="Times New Roman" w:cs="Times New Roman"/>
-                <w:sz w:val="20"/>
-                <w:szCs w:val="20"/>
-              </w:rPr>
-              <w:t>p= 0.014</w:t>
+          </w:p>
+          <w:p>
+            <w:pPr>
+              <w:jc w:val="center"/>
+              <w:rPr>
+                <w:rFonts w:ascii="Times New Roman" w:hAnsi="Times New Roman" w:cs="Times New Roman"/>
+                <w:sz w:val="20"/>
+                <w:szCs w:val="20"/>
+              </w:rPr>
+            </w:pPr>
+            <w:r>
+              <w:rPr>
+                <w:rFonts w:ascii="Times New Roman" w:hAnsi="Times New Roman" w:cs="Times New Roman"/>
+                <w:sz w:val="20"/>
+                <w:szCs w:val="20"/>
+              </w:rPr>
+              <w:t>-</w:t>
             </w:r>
           </w:p>
         </w:tc>
@@ -2132,7 +2322,7 @@
         </w:trPr>
         <w:tc>
           <w:tcPr>
-            <w:tcW w:w="1589" w:type="dxa"/>
+            <w:tcW w:w="1430" w:type="dxa"/>
             <w:tcBorders>
               <w:top w:val="single" w:sz="6" w:space="0" w:color="000000"/>
               <w:left w:val="single" w:sz="6" w:space="0" w:color="000000"/>
@@ -2171,7 +2361,7 @@
         </w:tc>
         <w:tc>
           <w:tcPr>
-            <w:tcW w:w="1106" w:type="dxa"/>
+            <w:tcW w:w="1025" w:type="dxa"/>
             <w:tcBorders>
               <w:top w:val="single" w:sz="6" w:space="0" w:color="000000"/>
               <w:left w:val="single" w:sz="6" w:space="0" w:color="000000"/>
@@ -2208,7 +2398,7 @@
         </w:tc>
         <w:tc>
           <w:tcPr>
-            <w:tcW w:w="1080" w:type="dxa"/>
+            <w:tcW w:w="939" w:type="dxa"/>
             <w:tcBorders>
               <w:top w:val="single" w:sz="6" w:space="0" w:color="000000"/>
               <w:left w:val="single" w:sz="6" w:space="0" w:color="000000"/>
@@ -2245,7 +2435,7 @@
         </w:tc>
         <w:tc>
           <w:tcPr>
-            <w:tcW w:w="990" w:type="dxa"/>
+            <w:tcW w:w="877" w:type="dxa"/>
             <w:tcBorders>
               <w:top w:val="single" w:sz="6" w:space="0" w:color="000000"/>
               <w:left w:val="single" w:sz="6" w:space="0" w:color="000000"/>
@@ -2282,7 +2472,7 @@
         </w:tc>
         <w:tc>
           <w:tcPr>
-            <w:tcW w:w="1260" w:type="dxa"/>
+            <w:tcW w:w="1064" w:type="dxa"/>
             <w:tcBorders>
               <w:top w:val="single" w:sz="6" w:space="0" w:color="000000"/>
               <w:left w:val="single" w:sz="6" w:space="0" w:color="000000"/>
@@ -2319,7 +2509,7 @@
         </w:tc>
         <w:tc>
           <w:tcPr>
-            <w:tcW w:w="1080" w:type="dxa"/>
+            <w:tcW w:w="1007" w:type="dxa"/>
             <w:tcBorders>
               <w:top w:val="single" w:sz="6" w:space="0" w:color="000000"/>
               <w:left w:val="single" w:sz="6" w:space="0" w:color="000000"/>
@@ -2356,7 +2546,7 @@
         </w:tc>
         <w:tc>
           <w:tcPr>
-            <w:tcW w:w="1080" w:type="dxa"/>
+            <w:tcW w:w="939" w:type="dxa"/>
             <w:tcBorders>
               <w:top w:val="single" w:sz="6" w:space="0" w:color="000000"/>
               <w:left w:val="single" w:sz="6" w:space="0" w:color="000000"/>
@@ -2393,7 +2583,7 @@
         </w:tc>
         <w:tc>
           <w:tcPr>
-            <w:tcW w:w="1080" w:type="dxa"/>
+            <w:tcW w:w="939" w:type="dxa"/>
             <w:tcBorders>
               <w:top w:val="single" w:sz="6" w:space="0" w:color="000000"/>
               <w:left w:val="single" w:sz="6" w:space="0" w:color="000000"/>
@@ -2430,7 +2620,7 @@
         </w:tc>
         <w:tc>
           <w:tcPr>
-            <w:tcW w:w="1350" w:type="dxa"/>
+            <w:tcW w:w="1127" w:type="dxa"/>
             <w:tcBorders>
               <w:top w:val="single" w:sz="6" w:space="0" w:color="000000"/>
               <w:left w:val="single" w:sz="6" w:space="0" w:color="000000"/>
@@ -2472,7 +2662,7 @@
         </w:trPr>
         <w:tc>
           <w:tcPr>
-            <w:tcW w:w="1589" w:type="dxa"/>
+            <w:tcW w:w="1430" w:type="dxa"/>
             <w:tcBorders>
               <w:top w:val="single" w:sz="6" w:space="0" w:color="000000"/>
               <w:left w:val="single" w:sz="6" w:space="0" w:color="000000"/>
@@ -2509,7 +2699,7 @@
         </w:tc>
         <w:tc>
           <w:tcPr>
-            <w:tcW w:w="1106" w:type="dxa"/>
+            <w:tcW w:w="1025" w:type="dxa"/>
             <w:tcBorders>
               <w:top w:val="single" w:sz="6" w:space="0" w:color="000000"/>
               <w:left w:val="single" w:sz="6" w:space="0" w:color="000000"/>
@@ -2556,7 +2746,7 @@
         </w:tc>
         <w:tc>
           <w:tcPr>
-            <w:tcW w:w="1080" w:type="dxa"/>
+            <w:tcW w:w="939" w:type="dxa"/>
             <w:tcBorders>
               <w:top w:val="single" w:sz="6" w:space="0" w:color="000000"/>
               <w:left w:val="single" w:sz="6" w:space="0" w:color="000000"/>
@@ -2581,45 +2771,29 @@
                 <w:szCs w:val="20"/>
               </w:rPr>
             </w:pPr>
-            <w:r>
-              <w:rPr>
-                <w:rFonts w:ascii="Times New Roman" w:hAnsi="Times New Roman" w:cs="Times New Roman"/>
-                <w:sz w:val="20"/>
-                <w:szCs w:val="20"/>
-              </w:rPr>
-              <w:sym w:font="Symbol" w:char="F062"/>
-            </w:r>
-            <w:r>
-              <w:rPr>
-                <w:rFonts w:ascii="Times New Roman" w:hAnsi="Times New Roman" w:cs="Times New Roman"/>
-                <w:sz w:val="20"/>
-                <w:szCs w:val="20"/>
-              </w:rPr>
-              <w:t>= 0.43</w:t>
-            </w:r>
-          </w:p>
-          <w:p>
-            <w:pPr>
-              <w:jc w:val="center"/>
-              <w:rPr>
-                <w:rFonts w:ascii="Times New Roman" w:hAnsi="Times New Roman" w:cs="Times New Roman"/>
-                <w:sz w:val="20"/>
-                <w:szCs w:val="20"/>
-              </w:rPr>
-            </w:pPr>
-            <w:r>
-              <w:rPr>
-                <w:rFonts w:ascii="Times New Roman" w:hAnsi="Times New Roman" w:cs="Times New Roman"/>
-                <w:sz w:val="20"/>
-                <w:szCs w:val="20"/>
-              </w:rPr>
-              <w:t>p= 0.025</w:t>
-            </w:r>
-          </w:p>
-        </w:tc>
-        <w:tc>
-          <w:tcPr>
-            <w:tcW w:w="990" w:type="dxa"/>
+          </w:p>
+          <w:p>
+            <w:pPr>
+              <w:jc w:val="center"/>
+              <w:rPr>
+                <w:rFonts w:ascii="Times New Roman" w:hAnsi="Times New Roman" w:cs="Times New Roman"/>
+                <w:sz w:val="20"/>
+                <w:szCs w:val="20"/>
+              </w:rPr>
+            </w:pPr>
+            <w:r>
+              <w:rPr>
+                <w:rFonts w:ascii="Times New Roman" w:hAnsi="Times New Roman" w:cs="Times New Roman"/>
+                <w:sz w:val="20"/>
+                <w:szCs w:val="20"/>
+              </w:rPr>
+              <w:t>-</w:t>
+            </w:r>
+          </w:p>
+        </w:tc>
+        <w:tc>
+          <w:tcPr>
+            <w:tcW w:w="877" w:type="dxa"/>
             <w:tcBorders>
               <w:top w:val="single" w:sz="6" w:space="0" w:color="000000"/>
               <w:left w:val="single" w:sz="6" w:space="0" w:color="000000"/>
@@ -2666,7 +2840,7 @@
         </w:tc>
         <w:tc>
           <w:tcPr>
-            <w:tcW w:w="1260" w:type="dxa"/>
+            <w:tcW w:w="1064" w:type="dxa"/>
             <w:tcBorders>
               <w:top w:val="single" w:sz="6" w:space="0" w:color="000000"/>
               <w:left w:val="single" w:sz="6" w:space="0" w:color="000000"/>
@@ -2691,29 +2865,45 @@
                 <w:szCs w:val="20"/>
               </w:rPr>
             </w:pPr>
-          </w:p>
-          <w:p>
-            <w:pPr>
-              <w:jc w:val="center"/>
-              <w:rPr>
-                <w:rFonts w:ascii="Times New Roman" w:hAnsi="Times New Roman" w:cs="Times New Roman"/>
-                <w:sz w:val="20"/>
-                <w:szCs w:val="20"/>
-              </w:rPr>
-            </w:pPr>
-            <w:r>
-              <w:rPr>
-                <w:rFonts w:ascii="Times New Roman" w:hAnsi="Times New Roman" w:cs="Times New Roman"/>
-                <w:sz w:val="20"/>
-                <w:szCs w:val="20"/>
-              </w:rPr>
-              <w:t>-</w:t>
-            </w:r>
-          </w:p>
-        </w:tc>
-        <w:tc>
-          <w:tcPr>
-            <w:tcW w:w="1080" w:type="dxa"/>
+            <w:r>
+              <w:rPr>
+                <w:rFonts w:ascii="Times New Roman" w:hAnsi="Times New Roman" w:cs="Times New Roman"/>
+                <w:sz w:val="20"/>
+                <w:szCs w:val="20"/>
+              </w:rPr>
+              <w:sym w:font="Symbol" w:char="F062"/>
+            </w:r>
+            <w:r>
+              <w:rPr>
+                <w:rFonts w:ascii="Times New Roman" w:hAnsi="Times New Roman" w:cs="Times New Roman"/>
+                <w:sz w:val="20"/>
+                <w:szCs w:val="20"/>
+              </w:rPr>
+              <w:t>= 0.43</w:t>
+            </w:r>
+          </w:p>
+          <w:p>
+            <w:pPr>
+              <w:jc w:val="center"/>
+              <w:rPr>
+                <w:rFonts w:ascii="Times New Roman" w:hAnsi="Times New Roman" w:cs="Times New Roman"/>
+                <w:sz w:val="20"/>
+                <w:szCs w:val="20"/>
+              </w:rPr>
+            </w:pPr>
+            <w:r>
+              <w:rPr>
+                <w:rFonts w:ascii="Times New Roman" w:hAnsi="Times New Roman" w:cs="Times New Roman"/>
+                <w:sz w:val="20"/>
+                <w:szCs w:val="20"/>
+              </w:rPr>
+              <w:t>p= 0.025</w:t>
+            </w:r>
+          </w:p>
+        </w:tc>
+        <w:tc>
+          <w:tcPr>
+            <w:tcW w:w="1007" w:type="dxa"/>
             <w:tcBorders>
               <w:top w:val="single" w:sz="6" w:space="0" w:color="000000"/>
               <w:left w:val="single" w:sz="6" w:space="0" w:color="000000"/>
@@ -2760,7 +2950,7 @@
         </w:tc>
         <w:tc>
           <w:tcPr>
-            <w:tcW w:w="1080" w:type="dxa"/>
+            <w:tcW w:w="939" w:type="dxa"/>
             <w:tcBorders>
               <w:top w:val="single" w:sz="6" w:space="0" w:color="000000"/>
               <w:left w:val="single" w:sz="6" w:space="0" w:color="000000"/>
@@ -2807,7 +2997,7 @@
         </w:tc>
         <w:tc>
           <w:tcPr>
-            <w:tcW w:w="1080" w:type="dxa"/>
+            <w:tcW w:w="939" w:type="dxa"/>
             <w:tcBorders>
               <w:top w:val="single" w:sz="6" w:space="0" w:color="000000"/>
               <w:left w:val="single" w:sz="6" w:space="0" w:color="000000"/>
@@ -2854,7 +3044,7 @@
         </w:tc>
         <w:tc>
           <w:tcPr>
-            <w:tcW w:w="1350" w:type="dxa"/>
+            <w:tcW w:w="1127" w:type="dxa"/>
             <w:tcBorders>
               <w:top w:val="single" w:sz="6" w:space="0" w:color="000000"/>
               <w:left w:val="single" w:sz="6" w:space="0" w:color="000000"/>
@@ -2906,7 +3096,7 @@
         </w:trPr>
         <w:tc>
           <w:tcPr>
-            <w:tcW w:w="1589" w:type="dxa"/>
+            <w:tcW w:w="1430" w:type="dxa"/>
             <w:tcBorders>
               <w:top w:val="single" w:sz="6" w:space="0" w:color="000000"/>
               <w:left w:val="single" w:sz="6" w:space="0" w:color="000000"/>
@@ -2943,7 +3133,7 @@
         </w:tc>
         <w:tc>
           <w:tcPr>
-            <w:tcW w:w="1106" w:type="dxa"/>
+            <w:tcW w:w="1025" w:type="dxa"/>
             <w:tcBorders>
               <w:top w:val="single" w:sz="6" w:space="0" w:color="000000"/>
               <w:left w:val="single" w:sz="6" w:space="0" w:color="000000"/>
@@ -2980,7 +3170,7 @@
         </w:tc>
         <w:tc>
           <w:tcPr>
-            <w:tcW w:w="1080" w:type="dxa"/>
+            <w:tcW w:w="939" w:type="dxa"/>
             <w:tcBorders>
               <w:top w:val="single" w:sz="6" w:space="0" w:color="000000"/>
               <w:left w:val="single" w:sz="6" w:space="0" w:color="000000"/>
@@ -3017,7 +3207,7 @@
         </w:tc>
         <w:tc>
           <w:tcPr>
-            <w:tcW w:w="990" w:type="dxa"/>
+            <w:tcW w:w="877" w:type="dxa"/>
             <w:tcBorders>
               <w:top w:val="single" w:sz="6" w:space="0" w:color="000000"/>
               <w:left w:val="single" w:sz="6" w:space="0" w:color="000000"/>
@@ -3054,7 +3244,7 @@
         </w:tc>
         <w:tc>
           <w:tcPr>
-            <w:tcW w:w="1260" w:type="dxa"/>
+            <w:tcW w:w="1064" w:type="dxa"/>
             <w:tcBorders>
               <w:top w:val="single" w:sz="6" w:space="0" w:color="000000"/>
               <w:left w:val="single" w:sz="6" w:space="0" w:color="000000"/>
@@ -3091,7 +3281,7 @@
         </w:tc>
         <w:tc>
           <w:tcPr>
-            <w:tcW w:w="1080" w:type="dxa"/>
+            <w:tcW w:w="1007" w:type="dxa"/>
             <w:tcBorders>
               <w:top w:val="single" w:sz="6" w:space="0" w:color="000000"/>
               <w:left w:val="single" w:sz="6" w:space="0" w:color="000000"/>
@@ -3128,7 +3318,7 @@
         </w:tc>
         <w:tc>
           <w:tcPr>
-            <w:tcW w:w="1080" w:type="dxa"/>
+            <w:tcW w:w="939" w:type="dxa"/>
             <w:tcBorders>
               <w:top w:val="single" w:sz="6" w:space="0" w:color="000000"/>
               <w:left w:val="single" w:sz="6" w:space="0" w:color="000000"/>
@@ -3165,7 +3355,7 @@
         </w:tc>
         <w:tc>
           <w:tcPr>
-            <w:tcW w:w="1080" w:type="dxa"/>
+            <w:tcW w:w="939" w:type="dxa"/>
             <w:tcBorders>
               <w:top w:val="single" w:sz="6" w:space="0" w:color="000000"/>
               <w:left w:val="single" w:sz="6" w:space="0" w:color="000000"/>
@@ -3202,7 +3392,7 @@
         </w:tc>
         <w:tc>
           <w:tcPr>
-            <w:tcW w:w="1350" w:type="dxa"/>
+            <w:tcW w:w="1127" w:type="dxa"/>
             <w:tcBorders>
               <w:top w:val="single" w:sz="6" w:space="0" w:color="000000"/>
               <w:left w:val="single" w:sz="6" w:space="0" w:color="000000"/>
@@ -3244,7 +3434,7 @@
         </w:trPr>
         <w:tc>
           <w:tcPr>
-            <w:tcW w:w="1589" w:type="dxa"/>
+            <w:tcW w:w="1430" w:type="dxa"/>
             <w:tcBorders>
               <w:top w:val="single" w:sz="6" w:space="0" w:color="000000"/>
               <w:left w:val="single" w:sz="6" w:space="0" w:color="000000"/>
@@ -3281,7 +3471,7 @@
         </w:tc>
         <w:tc>
           <w:tcPr>
-            <w:tcW w:w="1106" w:type="dxa"/>
+            <w:tcW w:w="1025" w:type="dxa"/>
             <w:tcBorders>
               <w:top w:val="single" w:sz="6" w:space="0" w:color="000000"/>
               <w:left w:val="single" w:sz="6" w:space="0" w:color="000000"/>
@@ -3318,7 +3508,7 @@
         </w:tc>
         <w:tc>
           <w:tcPr>
-            <w:tcW w:w="1080" w:type="dxa"/>
+            <w:tcW w:w="939" w:type="dxa"/>
             <w:tcBorders>
               <w:top w:val="single" w:sz="6" w:space="0" w:color="000000"/>
               <w:left w:val="single" w:sz="6" w:space="0" w:color="000000"/>
@@ -3355,7 +3545,7 @@
         </w:tc>
         <w:tc>
           <w:tcPr>
-            <w:tcW w:w="990" w:type="dxa"/>
+            <w:tcW w:w="877" w:type="dxa"/>
             <w:tcBorders>
               <w:top w:val="single" w:sz="6" w:space="0" w:color="000000"/>
               <w:left w:val="single" w:sz="6" w:space="0" w:color="000000"/>
@@ -3392,7 +3582,7 @@
         </w:tc>
         <w:tc>
           <w:tcPr>
-            <w:tcW w:w="1260" w:type="dxa"/>
+            <w:tcW w:w="1064" w:type="dxa"/>
             <w:tcBorders>
               <w:top w:val="single" w:sz="6" w:space="0" w:color="000000"/>
               <w:left w:val="single" w:sz="6" w:space="0" w:color="000000"/>
@@ -3429,7 +3619,7 @@
         </w:tc>
         <w:tc>
           <w:tcPr>
-            <w:tcW w:w="1080" w:type="dxa"/>
+            <w:tcW w:w="1007" w:type="dxa"/>
             <w:tcBorders>
               <w:top w:val="single" w:sz="6" w:space="0" w:color="000000"/>
               <w:left w:val="single" w:sz="6" w:space="0" w:color="000000"/>
@@ -3466,7 +3656,7 @@
         </w:tc>
         <w:tc>
           <w:tcPr>
-            <w:tcW w:w="1080" w:type="dxa"/>
+            <w:tcW w:w="939" w:type="dxa"/>
             <w:tcBorders>
               <w:top w:val="single" w:sz="6" w:space="0" w:color="000000"/>
               <w:left w:val="single" w:sz="6" w:space="0" w:color="000000"/>
@@ -3503,7 +3693,7 @@
         </w:tc>
         <w:tc>
           <w:tcPr>
-            <w:tcW w:w="1080" w:type="dxa"/>
+            <w:tcW w:w="939" w:type="dxa"/>
             <w:tcBorders>
               <w:top w:val="single" w:sz="6" w:space="0" w:color="000000"/>
               <w:left w:val="single" w:sz="6" w:space="0" w:color="000000"/>
@@ -3540,7 +3730,7 @@
         </w:tc>
         <w:tc>
           <w:tcPr>
-            <w:tcW w:w="1350" w:type="dxa"/>
+            <w:tcW w:w="1127" w:type="dxa"/>
             <w:tcBorders>
               <w:top w:val="single" w:sz="6" w:space="0" w:color="000000"/>
               <w:left w:val="single" w:sz="6" w:space="0" w:color="000000"/>
@@ -3582,7 +3772,7 @@
         </w:trPr>
         <w:tc>
           <w:tcPr>
-            <w:tcW w:w="1589" w:type="dxa"/>
+            <w:tcW w:w="1430" w:type="dxa"/>
             <w:tcBorders>
               <w:top w:val="single" w:sz="6" w:space="0" w:color="000000"/>
               <w:left w:val="single" w:sz="6" w:space="0" w:color="000000"/>
@@ -3619,7 +3809,7 @@
         </w:tc>
         <w:tc>
           <w:tcPr>
-            <w:tcW w:w="1106" w:type="dxa"/>
+            <w:tcW w:w="1025" w:type="dxa"/>
             <w:tcBorders>
               <w:top w:val="single" w:sz="6" w:space="0" w:color="000000"/>
               <w:left w:val="single" w:sz="6" w:space="0" w:color="000000"/>
@@ -3658,31 +3848,47 @@
                 <w:sz w:val="20"/>
                 <w:szCs w:val="20"/>
               </w:rPr>
-              <w:t>= 0.43</w:t>
-            </w:r>
-          </w:p>
-          <w:p>
-            <w:pPr>
-              <w:jc w:val="center"/>
-              <w:rPr>
-                <w:rFonts w:ascii="Times New Roman" w:hAnsi="Times New Roman" w:cs="Times New Roman"/>
-                <w:sz w:val="20"/>
-                <w:szCs w:val="20"/>
-              </w:rPr>
-            </w:pPr>
-            <w:r>
-              <w:rPr>
-                <w:rFonts w:ascii="Times New Roman" w:hAnsi="Times New Roman" w:cs="Times New Roman"/>
-                <w:sz w:val="20"/>
-                <w:szCs w:val="20"/>
-              </w:rPr>
-              <w:t>p= 0.04</w:t>
-            </w:r>
-          </w:p>
-        </w:tc>
-        <w:tc>
-          <w:tcPr>
-            <w:tcW w:w="1080" w:type="dxa"/>
+              <w:t>= 0.</w:t>
+            </w:r>
+            <w:r>
+              <w:rPr>
+                <w:rFonts w:ascii="Times New Roman" w:hAnsi="Times New Roman" w:cs="Times New Roman"/>
+                <w:sz w:val="20"/>
+                <w:szCs w:val="20"/>
+              </w:rPr>
+              <w:t>59</w:t>
+            </w:r>
+          </w:p>
+          <w:p>
+            <w:pPr>
+              <w:jc w:val="center"/>
+              <w:rPr>
+                <w:rFonts w:ascii="Times New Roman" w:hAnsi="Times New Roman" w:cs="Times New Roman"/>
+                <w:sz w:val="20"/>
+                <w:szCs w:val="20"/>
+              </w:rPr>
+            </w:pPr>
+            <w:r>
+              <w:rPr>
+                <w:rFonts w:ascii="Times New Roman" w:hAnsi="Times New Roman" w:cs="Times New Roman"/>
+                <w:sz w:val="20"/>
+                <w:szCs w:val="20"/>
+              </w:rPr>
+              <w:t>p= 0.0</w:t>
+            </w:r>
+            <w:r>
+              <w:rPr>
+                <w:rFonts w:ascii="Times New Roman" w:hAnsi="Times New Roman" w:cs="Times New Roman"/>
+                <w:sz w:val="20"/>
+                <w:szCs w:val="20"/>
+              </w:rPr>
+              <w:t>02</w:t>
+            </w:r>
+          </w:p>
+        </w:tc>
+        <w:tc>
+          <w:tcPr>
+            <w:tcW w:w="939" w:type="dxa"/>
             <w:tcBorders>
               <w:top w:val="single" w:sz="6" w:space="0" w:color="000000"/>
               <w:left w:val="single" w:sz="6" w:space="0" w:color="000000"/>
@@ -3729,7 +3935,7 @@
         </w:tc>
         <w:tc>
           <w:tcPr>
-            <w:tcW w:w="990" w:type="dxa"/>
+            <w:tcW w:w="877" w:type="dxa"/>
             <w:tcBorders>
               <w:top w:val="single" w:sz="6" w:space="0" w:color="000000"/>
               <w:left w:val="single" w:sz="6" w:space="0" w:color="000000"/>
@@ -3768,31 +3974,47 @@
                 <w:sz w:val="20"/>
                 <w:szCs w:val="20"/>
               </w:rPr>
-              <w:t>= 0.59</w:t>
-            </w:r>
-          </w:p>
-          <w:p>
-            <w:pPr>
-              <w:jc w:val="center"/>
-              <w:rPr>
-                <w:rFonts w:ascii="Times New Roman" w:hAnsi="Times New Roman" w:cs="Times New Roman"/>
-                <w:sz w:val="20"/>
-                <w:szCs w:val="20"/>
-              </w:rPr>
-            </w:pPr>
-            <w:r>
-              <w:rPr>
-                <w:rFonts w:ascii="Times New Roman" w:hAnsi="Times New Roman" w:cs="Times New Roman"/>
-                <w:sz w:val="20"/>
-                <w:szCs w:val="20"/>
-              </w:rPr>
-              <w:t>p= 0.002</w:t>
-            </w:r>
-          </w:p>
-        </w:tc>
-        <w:tc>
-          <w:tcPr>
-            <w:tcW w:w="1260" w:type="dxa"/>
+              <w:t>= 0.</w:t>
+            </w:r>
+            <w:r>
+              <w:rPr>
+                <w:rFonts w:ascii="Times New Roman" w:hAnsi="Times New Roman" w:cs="Times New Roman"/>
+                <w:sz w:val="20"/>
+                <w:szCs w:val="20"/>
+              </w:rPr>
+              <w:t>43</w:t>
+            </w:r>
+          </w:p>
+          <w:p>
+            <w:pPr>
+              <w:jc w:val="center"/>
+              <w:rPr>
+                <w:rFonts w:ascii="Times New Roman" w:hAnsi="Times New Roman" w:cs="Times New Roman"/>
+                <w:sz w:val="20"/>
+                <w:szCs w:val="20"/>
+              </w:rPr>
+            </w:pPr>
+            <w:r>
+              <w:rPr>
+                <w:rFonts w:ascii="Times New Roman" w:hAnsi="Times New Roman" w:cs="Times New Roman"/>
+                <w:sz w:val="20"/>
+                <w:szCs w:val="20"/>
+              </w:rPr>
+              <w:t>p= 0.0</w:t>
+            </w:r>
+            <w:r>
+              <w:rPr>
+                <w:rFonts w:ascii="Times New Roman" w:hAnsi="Times New Roman" w:cs="Times New Roman"/>
+                <w:sz w:val="20"/>
+                <w:szCs w:val="20"/>
+              </w:rPr>
+              <w:t>4</w:t>
+            </w:r>
+          </w:p>
+        </w:tc>
+        <w:tc>
+          <w:tcPr>
+            <w:tcW w:w="1064" w:type="dxa"/>
             <w:tcBorders>
               <w:top w:val="single" w:sz="6" w:space="0" w:color="000000"/>
               <w:left w:val="single" w:sz="6" w:space="0" w:color="000000"/>
@@ -3839,7 +4061,7 @@
         </w:tc>
         <w:tc>
           <w:tcPr>
-            <w:tcW w:w="1080" w:type="dxa"/>
+            <w:tcW w:w="1007" w:type="dxa"/>
             <w:tcBorders>
               <w:top w:val="single" w:sz="6" w:space="0" w:color="000000"/>
               <w:left w:val="single" w:sz="6" w:space="0" w:color="000000"/>
@@ -3864,29 +4086,45 @@
                 <w:szCs w:val="20"/>
               </w:rPr>
             </w:pPr>
-          </w:p>
-          <w:p>
-            <w:pPr>
-              <w:jc w:val="center"/>
-              <w:rPr>
-                <w:rFonts w:ascii="Times New Roman" w:hAnsi="Times New Roman" w:cs="Times New Roman"/>
-                <w:sz w:val="20"/>
-                <w:szCs w:val="20"/>
-              </w:rPr>
-            </w:pPr>
-            <w:r>
-              <w:rPr>
-                <w:rFonts w:ascii="Times New Roman" w:hAnsi="Times New Roman" w:cs="Times New Roman"/>
-                <w:sz w:val="20"/>
-                <w:szCs w:val="20"/>
-              </w:rPr>
-              <w:t>-</w:t>
-            </w:r>
-          </w:p>
-        </w:tc>
-        <w:tc>
-          <w:tcPr>
-            <w:tcW w:w="1080" w:type="dxa"/>
+            <w:r>
+              <w:rPr>
+                <w:rFonts w:ascii="Times New Roman" w:hAnsi="Times New Roman" w:cs="Times New Roman"/>
+                <w:sz w:val="20"/>
+                <w:szCs w:val="20"/>
+              </w:rPr>
+              <w:sym w:font="Symbol" w:char="F062"/>
+            </w:r>
+            <w:r>
+              <w:rPr>
+                <w:rFonts w:ascii="Times New Roman" w:hAnsi="Times New Roman" w:cs="Times New Roman"/>
+                <w:sz w:val="20"/>
+                <w:szCs w:val="20"/>
+              </w:rPr>
+              <w:t>= 0.63</w:t>
+            </w:r>
+          </w:p>
+          <w:p>
+            <w:pPr>
+              <w:jc w:val="center"/>
+              <w:rPr>
+                <w:rFonts w:ascii="Times New Roman" w:hAnsi="Times New Roman" w:cs="Times New Roman"/>
+                <w:sz w:val="20"/>
+                <w:szCs w:val="20"/>
+              </w:rPr>
+            </w:pPr>
+            <w:r>
+              <w:rPr>
+                <w:rFonts w:ascii="Times New Roman" w:hAnsi="Times New Roman" w:cs="Times New Roman"/>
+                <w:sz w:val="20"/>
+                <w:szCs w:val="20"/>
+              </w:rPr>
+              <w:t>p= 0.013</w:t>
+            </w:r>
+          </w:p>
+        </w:tc>
+        <w:tc>
+          <w:tcPr>
+            <w:tcW w:w="939" w:type="dxa"/>
             <w:tcBorders>
               <w:top w:val="single" w:sz="6" w:space="0" w:color="000000"/>
               <w:left w:val="single" w:sz="6" w:space="0" w:color="000000"/>
@@ -3933,7 +4171,7 @@
         </w:tc>
         <w:tc>
           <w:tcPr>
-            <w:tcW w:w="1080" w:type="dxa"/>
+            <w:tcW w:w="939" w:type="dxa"/>
             <w:tcBorders>
               <w:top w:val="single" w:sz="6" w:space="0" w:color="000000"/>
               <w:left w:val="single" w:sz="6" w:space="0" w:color="000000"/>
@@ -3958,45 +4196,29 @@
                 <w:szCs w:val="20"/>
               </w:rPr>
             </w:pPr>
-            <w:r>
-              <w:rPr>
-                <w:rFonts w:ascii="Times New Roman" w:hAnsi="Times New Roman" w:cs="Times New Roman"/>
-                <w:sz w:val="20"/>
-                <w:szCs w:val="20"/>
-              </w:rPr>
-              <w:sym w:font="Symbol" w:char="F062"/>
-            </w:r>
-            <w:r>
-              <w:rPr>
-                <w:rFonts w:ascii="Times New Roman" w:hAnsi="Times New Roman" w:cs="Times New Roman"/>
-                <w:sz w:val="20"/>
-                <w:szCs w:val="20"/>
-              </w:rPr>
-              <w:t>= 0.63</w:t>
-            </w:r>
-          </w:p>
-          <w:p>
-            <w:pPr>
-              <w:jc w:val="center"/>
-              <w:rPr>
-                <w:rFonts w:ascii="Times New Roman" w:hAnsi="Times New Roman" w:cs="Times New Roman"/>
-                <w:sz w:val="20"/>
-                <w:szCs w:val="20"/>
-              </w:rPr>
-            </w:pPr>
-            <w:r>
-              <w:rPr>
-                <w:rFonts w:ascii="Times New Roman" w:hAnsi="Times New Roman" w:cs="Times New Roman"/>
-                <w:sz w:val="20"/>
-                <w:szCs w:val="20"/>
-              </w:rPr>
-              <w:t>p= 0.013</w:t>
-            </w:r>
-          </w:p>
-        </w:tc>
-        <w:tc>
-          <w:tcPr>
-            <w:tcW w:w="1350" w:type="dxa"/>
+          </w:p>
+          <w:p>
+            <w:pPr>
+              <w:jc w:val="center"/>
+              <w:rPr>
+                <w:rFonts w:ascii="Times New Roman" w:hAnsi="Times New Roman" w:cs="Times New Roman"/>
+                <w:sz w:val="20"/>
+                <w:szCs w:val="20"/>
+              </w:rPr>
+            </w:pPr>
+            <w:r>
+              <w:rPr>
+                <w:rFonts w:ascii="Times New Roman" w:hAnsi="Times New Roman" w:cs="Times New Roman"/>
+                <w:sz w:val="20"/>
+                <w:szCs w:val="20"/>
+              </w:rPr>
+              <w:t>-</w:t>
+            </w:r>
+          </w:p>
+        </w:tc>
+        <w:tc>
+          <w:tcPr>
+            <w:tcW w:w="1127" w:type="dxa"/>
             <w:tcBorders>
               <w:top w:val="single" w:sz="6" w:space="0" w:color="000000"/>
               <w:left w:val="single" w:sz="6" w:space="0" w:color="000000"/>
@@ -4048,7 +4270,7 @@
         </w:trPr>
         <w:tc>
           <w:tcPr>
-            <w:tcW w:w="1589" w:type="dxa"/>
+            <w:tcW w:w="1430" w:type="dxa"/>
             <w:tcBorders>
               <w:top w:val="single" w:sz="6" w:space="0" w:color="000000"/>
               <w:left w:val="single" w:sz="6" w:space="0" w:color="000000"/>
@@ -4106,7 +4328,7 @@
         </w:tc>
         <w:tc>
           <w:tcPr>
-            <w:tcW w:w="1106" w:type="dxa"/>
+            <w:tcW w:w="1025" w:type="dxa"/>
             <w:tcBorders>
               <w:top w:val="single" w:sz="6" w:space="0" w:color="000000"/>
               <w:left w:val="single" w:sz="6" w:space="0" w:color="000000"/>
@@ -4143,7 +4365,7 @@
         </w:tc>
         <w:tc>
           <w:tcPr>
-            <w:tcW w:w="1080" w:type="dxa"/>
+            <w:tcW w:w="939" w:type="dxa"/>
             <w:tcBorders>
               <w:top w:val="single" w:sz="6" w:space="0" w:color="000000"/>
               <w:left w:val="single" w:sz="6" w:space="0" w:color="000000"/>
@@ -4180,7 +4402,7 @@
         </w:tc>
         <w:tc>
           <w:tcPr>
-            <w:tcW w:w="990" w:type="dxa"/>
+            <w:tcW w:w="877" w:type="dxa"/>
             <w:tcBorders>
               <w:top w:val="single" w:sz="6" w:space="0" w:color="000000"/>
               <w:left w:val="single" w:sz="6" w:space="0" w:color="000000"/>
@@ -4217,7 +4439,7 @@
         </w:tc>
         <w:tc>
           <w:tcPr>
-            <w:tcW w:w="1260" w:type="dxa"/>
+            <w:tcW w:w="1064" w:type="dxa"/>
             <w:tcBorders>
               <w:top w:val="single" w:sz="6" w:space="0" w:color="000000"/>
               <w:left w:val="single" w:sz="6" w:space="0" w:color="000000"/>
@@ -4254,7 +4476,7 @@
         </w:tc>
         <w:tc>
           <w:tcPr>
-            <w:tcW w:w="1080" w:type="dxa"/>
+            <w:tcW w:w="1007" w:type="dxa"/>
             <w:tcBorders>
               <w:top w:val="single" w:sz="6" w:space="0" w:color="000000"/>
               <w:left w:val="single" w:sz="6" w:space="0" w:color="000000"/>
@@ -4291,7 +4513,7 @@
         </w:tc>
         <w:tc>
           <w:tcPr>
-            <w:tcW w:w="1080" w:type="dxa"/>
+            <w:tcW w:w="939" w:type="dxa"/>
             <w:tcBorders>
               <w:top w:val="single" w:sz="6" w:space="0" w:color="000000"/>
               <w:left w:val="single" w:sz="6" w:space="0" w:color="000000"/>
@@ -4328,7 +4550,7 @@
         </w:tc>
         <w:tc>
           <w:tcPr>
-            <w:tcW w:w="1080" w:type="dxa"/>
+            <w:tcW w:w="939" w:type="dxa"/>
             <w:tcBorders>
               <w:top w:val="single" w:sz="6" w:space="0" w:color="000000"/>
               <w:left w:val="single" w:sz="6" w:space="0" w:color="000000"/>
@@ -4365,7 +4587,7 @@
         </w:tc>
         <w:tc>
           <w:tcPr>
-            <w:tcW w:w="1350" w:type="dxa"/>
+            <w:tcW w:w="1127" w:type="dxa"/>
             <w:tcBorders>
               <w:top w:val="single" w:sz="6" w:space="0" w:color="000000"/>
               <w:left w:val="single" w:sz="6" w:space="0" w:color="000000"/>
@@ -4407,7 +4629,7 @@
         </w:trPr>
         <w:tc>
           <w:tcPr>
-            <w:tcW w:w="1589" w:type="dxa"/>
+            <w:tcW w:w="1430" w:type="dxa"/>
             <w:tcBorders>
               <w:top w:val="single" w:sz="6" w:space="0" w:color="000000"/>
               <w:left w:val="single" w:sz="6" w:space="0" w:color="000000"/>
@@ -4448,7 +4670,7 @@
         </w:tc>
         <w:tc>
           <w:tcPr>
-            <w:tcW w:w="9026" w:type="dxa"/>
+            <w:tcW w:w="7917" w:type="dxa"/>
             <w:gridSpan w:val="8"/>
             <w:tcBorders>
               <w:top w:val="single" w:sz="6" w:space="0" w:color="000000"/>
@@ -4482,7 +4704,7 @@
         </w:trPr>
         <w:tc>
           <w:tcPr>
-            <w:tcW w:w="1589" w:type="dxa"/>
+            <w:tcW w:w="1430" w:type="dxa"/>
             <w:tcBorders>
               <w:top w:val="single" w:sz="6" w:space="0" w:color="000000"/>
               <w:left w:val="single" w:sz="6" w:space="0" w:color="000000"/>
@@ -4519,7 +4741,7 @@
         </w:tc>
         <w:tc>
           <w:tcPr>
-            <w:tcW w:w="1106" w:type="dxa"/>
+            <w:tcW w:w="1025" w:type="dxa"/>
             <w:tcBorders>
               <w:top w:val="single" w:sz="6" w:space="0" w:color="000000"/>
               <w:left w:val="single" w:sz="6" w:space="0" w:color="000000"/>
@@ -4555,7 +4777,7 @@
         </w:tc>
         <w:tc>
           <w:tcPr>
-            <w:tcW w:w="1080" w:type="dxa"/>
+            <w:tcW w:w="939" w:type="dxa"/>
             <w:tcBorders>
               <w:top w:val="single" w:sz="6" w:space="0" w:color="000000"/>
               <w:left w:val="single" w:sz="6" w:space="0" w:color="000000"/>
@@ -4591,7 +4813,7 @@
         </w:tc>
         <w:tc>
           <w:tcPr>
-            <w:tcW w:w="990" w:type="dxa"/>
+            <w:tcW w:w="877" w:type="dxa"/>
             <w:tcBorders>
               <w:top w:val="single" w:sz="6" w:space="0" w:color="000000"/>
               <w:left w:val="single" w:sz="6" w:space="0" w:color="000000"/>
@@ -4627,7 +4849,7 @@
         </w:tc>
         <w:tc>
           <w:tcPr>
-            <w:tcW w:w="1260" w:type="dxa"/>
+            <w:tcW w:w="1064" w:type="dxa"/>
             <w:tcBorders>
               <w:top w:val="single" w:sz="6" w:space="0" w:color="000000"/>
               <w:left w:val="single" w:sz="6" w:space="0" w:color="000000"/>
@@ -4663,7 +4885,7 @@
         </w:tc>
         <w:tc>
           <w:tcPr>
-            <w:tcW w:w="1080" w:type="dxa"/>
+            <w:tcW w:w="1007" w:type="dxa"/>
             <w:tcBorders>
               <w:top w:val="single" w:sz="6" w:space="0" w:color="000000"/>
               <w:left w:val="single" w:sz="6" w:space="0" w:color="000000"/>
@@ -4693,13 +4915,21 @@
                 <w:sz w:val="20"/>
                 <w:szCs w:val="20"/>
               </w:rPr>
-              <w:t>0.02</w:t>
-            </w:r>
-          </w:p>
-        </w:tc>
-        <w:tc>
-          <w:tcPr>
-            <w:tcW w:w="1080" w:type="dxa"/>
+              <w:t>0.0</w:t>
+            </w:r>
+            <w:r>
+              <w:rPr>
+                <w:rFonts w:ascii="Times New Roman" w:hAnsi="Times New Roman" w:cs="Times New Roman"/>
+                <w:sz w:val="20"/>
+                <w:szCs w:val="20"/>
+              </w:rPr>
+              <w:t>0</w:t>
+            </w:r>
+          </w:p>
+        </w:tc>
+        <w:tc>
+          <w:tcPr>
+            <w:tcW w:w="939" w:type="dxa"/>
             <w:tcBorders>
               <w:top w:val="single" w:sz="6" w:space="0" w:color="000000"/>
               <w:left w:val="single" w:sz="6" w:space="0" w:color="000000"/>
@@ -4735,7 +4965,7 @@
         </w:tc>
         <w:tc>
           <w:tcPr>
-            <w:tcW w:w="1080" w:type="dxa"/>
+            <w:tcW w:w="939" w:type="dxa"/>
             <w:tcBorders>
               <w:top w:val="single" w:sz="6" w:space="0" w:color="000000"/>
               <w:left w:val="single" w:sz="6" w:space="0" w:color="000000"/>
@@ -4765,13 +4995,21 @@
                 <w:sz w:val="20"/>
                 <w:szCs w:val="20"/>
               </w:rPr>
-              <w:t>0.00</w:t>
-            </w:r>
-          </w:p>
-        </w:tc>
-        <w:tc>
-          <w:tcPr>
-            <w:tcW w:w="1350" w:type="dxa"/>
+              <w:t>0.0</w:t>
+            </w:r>
+            <w:r>
+              <w:rPr>
+                <w:rFonts w:ascii="Times New Roman" w:hAnsi="Times New Roman" w:cs="Times New Roman"/>
+                <w:sz w:val="20"/>
+                <w:szCs w:val="20"/>
+              </w:rPr>
+              <w:t>2</w:t>
+            </w:r>
+          </w:p>
+        </w:tc>
+        <w:tc>
+          <w:tcPr>
+            <w:tcW w:w="1127" w:type="dxa"/>
             <w:tcBorders>
               <w:top w:val="single" w:sz="6" w:space="0" w:color="000000"/>
               <w:left w:val="single" w:sz="6" w:space="0" w:color="000000"/>
@@ -4812,7 +5050,7 @@
         </w:trPr>
         <w:tc>
           <w:tcPr>
-            <w:tcW w:w="1589" w:type="dxa"/>
+            <w:tcW w:w="1430" w:type="dxa"/>
             <w:tcBorders>
               <w:top w:val="single" w:sz="6" w:space="0" w:color="000000"/>
               <w:left w:val="single" w:sz="6" w:space="0" w:color="000000"/>
@@ -4860,7 +5098,7 @@
         </w:tc>
         <w:tc>
           <w:tcPr>
-            <w:tcW w:w="1106" w:type="dxa"/>
+            <w:tcW w:w="1025" w:type="dxa"/>
             <w:tcBorders>
               <w:top w:val="single" w:sz="6" w:space="0" w:color="000000"/>
               <w:left w:val="single" w:sz="6" w:space="0" w:color="000000"/>
@@ -4890,13 +5128,13 @@
                 <w:sz w:val="20"/>
                 <w:szCs w:val="20"/>
               </w:rPr>
-              <w:t>0.447</w:t>
-            </w:r>
-          </w:p>
-        </w:tc>
-        <w:tc>
-          <w:tcPr>
-            <w:tcW w:w="1080" w:type="dxa"/>
+              <w:t>0.589</w:t>
+            </w:r>
+          </w:p>
+        </w:tc>
+        <w:tc>
+          <w:tcPr>
+            <w:tcW w:w="939" w:type="dxa"/>
             <w:tcBorders>
               <w:top w:val="single" w:sz="6" w:space="0" w:color="000000"/>
               <w:left w:val="single" w:sz="6" w:space="0" w:color="000000"/>
@@ -4926,13 +5164,21 @@
                 <w:sz w:val="20"/>
                 <w:szCs w:val="20"/>
               </w:rPr>
-              <w:t>0.434</w:t>
-            </w:r>
-          </w:p>
-        </w:tc>
-        <w:tc>
-          <w:tcPr>
-            <w:tcW w:w="990" w:type="dxa"/>
+              <w:t>0.</w:t>
+            </w:r>
+            <w:r>
+              <w:rPr>
+                <w:rFonts w:ascii="Times New Roman" w:hAnsi="Times New Roman" w:cs="Times New Roman"/>
+                <w:sz w:val="20"/>
+                <w:szCs w:val="20"/>
+              </w:rPr>
+              <w:t>333</w:t>
+            </w:r>
+          </w:p>
+        </w:tc>
+        <w:tc>
+          <w:tcPr>
+            <w:tcW w:w="877" w:type="dxa"/>
             <w:tcBorders>
               <w:top w:val="single" w:sz="6" w:space="0" w:color="000000"/>
               <w:left w:val="single" w:sz="6" w:space="0" w:color="000000"/>
@@ -4962,13 +5208,13 @@
                 <w:sz w:val="20"/>
                 <w:szCs w:val="20"/>
               </w:rPr>
-              <w:t>0.589</w:t>
-            </w:r>
-          </w:p>
-        </w:tc>
-        <w:tc>
-          <w:tcPr>
-            <w:tcW w:w="1260" w:type="dxa"/>
+              <w:t>0.447</w:t>
+            </w:r>
+          </w:p>
+        </w:tc>
+        <w:tc>
+          <w:tcPr>
+            <w:tcW w:w="1064" w:type="dxa"/>
             <w:tcBorders>
               <w:top w:val="single" w:sz="6" w:space="0" w:color="000000"/>
               <w:left w:val="single" w:sz="6" w:space="0" w:color="000000"/>
@@ -4998,13 +5244,21 @@
                 <w:sz w:val="20"/>
                 <w:szCs w:val="20"/>
               </w:rPr>
-              <w:t>0.333</w:t>
-            </w:r>
-          </w:p>
-        </w:tc>
-        <w:tc>
-          <w:tcPr>
-            <w:tcW w:w="1080" w:type="dxa"/>
+              <w:t>0.</w:t>
+            </w:r>
+            <w:r>
+              <w:rPr>
+                <w:rFonts w:ascii="Times New Roman" w:hAnsi="Times New Roman" w:cs="Times New Roman"/>
+                <w:sz w:val="20"/>
+                <w:szCs w:val="20"/>
+              </w:rPr>
+              <w:t>434</w:t>
+            </w:r>
+          </w:p>
+        </w:tc>
+        <w:tc>
+          <w:tcPr>
+            <w:tcW w:w="1007" w:type="dxa"/>
             <w:tcBorders>
               <w:top w:val="single" w:sz="6" w:space="0" w:color="000000"/>
               <w:left w:val="single" w:sz="6" w:space="0" w:color="000000"/>
@@ -5034,13 +5288,13 @@
                 <w:sz w:val="20"/>
                 <w:szCs w:val="20"/>
               </w:rPr>
-              <w:t>0.277</w:t>
-            </w:r>
-          </w:p>
-        </w:tc>
-        <w:tc>
-          <w:tcPr>
-            <w:tcW w:w="1080" w:type="dxa"/>
+              <w:t>0.427</w:t>
+            </w:r>
+          </w:p>
+        </w:tc>
+        <w:tc>
+          <w:tcPr>
+            <w:tcW w:w="939" w:type="dxa"/>
             <w:tcBorders>
               <w:top w:val="single" w:sz="6" w:space="0" w:color="000000"/>
               <w:left w:val="single" w:sz="6" w:space="0" w:color="000000"/>
@@ -5070,13 +5324,13 @@
                 <w:sz w:val="20"/>
                 <w:szCs w:val="20"/>
               </w:rPr>
-              <w:t>0.203</w:t>
-            </w:r>
-          </w:p>
-        </w:tc>
-        <w:tc>
-          <w:tcPr>
-            <w:tcW w:w="1080" w:type="dxa"/>
+              <w:t>0.764</w:t>
+            </w:r>
+          </w:p>
+        </w:tc>
+        <w:tc>
+          <w:tcPr>
+            <w:tcW w:w="939" w:type="dxa"/>
             <w:tcBorders>
               <w:top w:val="single" w:sz="6" w:space="0" w:color="000000"/>
               <w:left w:val="single" w:sz="6" w:space="0" w:color="000000"/>
@@ -5106,13 +5360,13 @@
                 <w:sz w:val="20"/>
                 <w:szCs w:val="20"/>
               </w:rPr>
-              <w:t>0.427</w:t>
-            </w:r>
-          </w:p>
-        </w:tc>
-        <w:tc>
-          <w:tcPr>
-            <w:tcW w:w="1350" w:type="dxa"/>
+              <w:t>0.277</w:t>
+            </w:r>
+          </w:p>
+        </w:tc>
+        <w:tc>
+          <w:tcPr>
+            <w:tcW w:w="1127" w:type="dxa"/>
             <w:tcBorders>
               <w:top w:val="single" w:sz="6" w:space="0" w:color="000000"/>
               <w:left w:val="single" w:sz="6" w:space="0" w:color="000000"/>
@@ -5142,18 +5396,18 @@
                 <w:sz w:val="20"/>
                 <w:szCs w:val="20"/>
               </w:rPr>
-              <w:t>0.764</w:t>
+              <w:t>0.203</w:t>
             </w:r>
           </w:p>
         </w:tc>
       </w:tr>
       <w:tr>
         <w:trPr>
-          <w:trHeight w:val="165"/>
+          <w:trHeight w:val="312"/>
         </w:trPr>
         <w:tc>
           <w:tcPr>
-            <w:tcW w:w="1589" w:type="dxa"/>
+            <w:tcW w:w="1430" w:type="dxa"/>
             <w:tcBorders>
               <w:top w:val="single" w:sz="6" w:space="0" w:color="000000"/>
               <w:left w:val="single" w:sz="6" w:space="0" w:color="000000"/>
@@ -5201,7 +5455,7 @@
         </w:tc>
         <w:tc>
           <w:tcPr>
-            <w:tcW w:w="1106" w:type="dxa"/>
+            <w:tcW w:w="1025" w:type="dxa"/>
             <w:tcBorders>
               <w:top w:val="single" w:sz="6" w:space="0" w:color="000000"/>
               <w:left w:val="single" w:sz="6" w:space="0" w:color="000000"/>
@@ -5231,13 +5485,13 @@
                 <w:sz w:val="20"/>
                 <w:szCs w:val="20"/>
               </w:rPr>
-              <w:t>0.447</w:t>
-            </w:r>
-          </w:p>
-        </w:tc>
-        <w:tc>
-          <w:tcPr>
-            <w:tcW w:w="1080" w:type="dxa"/>
+              <w:t>0.589</w:t>
+            </w:r>
+          </w:p>
+        </w:tc>
+        <w:tc>
+          <w:tcPr>
+            <w:tcW w:w="939" w:type="dxa"/>
             <w:tcBorders>
               <w:top w:val="single" w:sz="6" w:space="0" w:color="000000"/>
               <w:left w:val="single" w:sz="6" w:space="0" w:color="000000"/>
@@ -5267,13 +5521,21 @@
                 <w:sz w:val="20"/>
                 <w:szCs w:val="20"/>
               </w:rPr>
-              <w:t>0.452</w:t>
-            </w:r>
-          </w:p>
-        </w:tc>
-        <w:tc>
-          <w:tcPr>
-            <w:tcW w:w="990" w:type="dxa"/>
+              <w:t>0.</w:t>
+            </w:r>
+            <w:r>
+              <w:rPr>
+                <w:rFonts w:ascii="Times New Roman" w:hAnsi="Times New Roman" w:cs="Times New Roman"/>
+                <w:sz w:val="20"/>
+                <w:szCs w:val="20"/>
+              </w:rPr>
+              <w:t>333</w:t>
+            </w:r>
+          </w:p>
+        </w:tc>
+        <w:tc>
+          <w:tcPr>
+            <w:tcW w:w="877" w:type="dxa"/>
             <w:tcBorders>
               <w:top w:val="single" w:sz="6" w:space="0" w:color="000000"/>
               <w:left w:val="single" w:sz="6" w:space="0" w:color="000000"/>
@@ -5303,13 +5565,13 @@
                 <w:sz w:val="20"/>
                 <w:szCs w:val="20"/>
               </w:rPr>
-              <w:t>0.589</w:t>
-            </w:r>
-          </w:p>
-        </w:tc>
-        <w:tc>
-          <w:tcPr>
-            <w:tcW w:w="1260" w:type="dxa"/>
+              <w:t>0.447</w:t>
+            </w:r>
+          </w:p>
+        </w:tc>
+        <w:tc>
+          <w:tcPr>
+            <w:tcW w:w="1064" w:type="dxa"/>
             <w:tcBorders>
               <w:top w:val="single" w:sz="6" w:space="0" w:color="000000"/>
               <w:left w:val="single" w:sz="6" w:space="0" w:color="000000"/>
@@ -5339,13 +5601,21 @@
                 <w:sz w:val="20"/>
                 <w:szCs w:val="20"/>
               </w:rPr>
-              <w:t>0.333</w:t>
-            </w:r>
-          </w:p>
-        </w:tc>
-        <w:tc>
-          <w:tcPr>
-            <w:tcW w:w="1080" w:type="dxa"/>
+              <w:t>0.</w:t>
+            </w:r>
+            <w:r>
+              <w:rPr>
+                <w:rFonts w:ascii="Times New Roman" w:hAnsi="Times New Roman" w:cs="Times New Roman"/>
+                <w:sz w:val="20"/>
+                <w:szCs w:val="20"/>
+              </w:rPr>
+              <w:t>452</w:t>
+            </w:r>
+          </w:p>
+        </w:tc>
+        <w:tc>
+          <w:tcPr>
+            <w:tcW w:w="1007" w:type="dxa"/>
             <w:tcBorders>
               <w:top w:val="single" w:sz="6" w:space="0" w:color="000000"/>
               <w:left w:val="single" w:sz="6" w:space="0" w:color="000000"/>
@@ -5375,13 +5645,13 @@
                 <w:sz w:val="20"/>
                 <w:szCs w:val="20"/>
               </w:rPr>
-              <w:t>0.294</w:t>
-            </w:r>
-          </w:p>
-        </w:tc>
-        <w:tc>
-          <w:tcPr>
-            <w:tcW w:w="1080" w:type="dxa"/>
+              <w:t>0.427</w:t>
+            </w:r>
+          </w:p>
+        </w:tc>
+        <w:tc>
+          <w:tcPr>
+            <w:tcW w:w="939" w:type="dxa"/>
             <w:tcBorders>
               <w:top w:val="single" w:sz="6" w:space="0" w:color="000000"/>
               <w:left w:val="single" w:sz="6" w:space="0" w:color="000000"/>
@@ -5411,13 +5681,13 @@
                 <w:sz w:val="20"/>
                 <w:szCs w:val="20"/>
               </w:rPr>
-              <w:t>0.203</w:t>
-            </w:r>
-          </w:p>
-        </w:tc>
-        <w:tc>
-          <w:tcPr>
-            <w:tcW w:w="1080" w:type="dxa"/>
+              <w:t>0.764</w:t>
+            </w:r>
+          </w:p>
+        </w:tc>
+        <w:tc>
+          <w:tcPr>
+            <w:tcW w:w="939" w:type="dxa"/>
             <w:tcBorders>
               <w:top w:val="single" w:sz="6" w:space="0" w:color="000000"/>
               <w:left w:val="single" w:sz="6" w:space="0" w:color="000000"/>
@@ -5447,13 +5717,13 @@
                 <w:sz w:val="20"/>
                 <w:szCs w:val="20"/>
               </w:rPr>
-              <w:t>0.427</w:t>
-            </w:r>
-          </w:p>
-        </w:tc>
-        <w:tc>
-          <w:tcPr>
-            <w:tcW w:w="1350" w:type="dxa"/>
+              <w:t>0.294</w:t>
+            </w:r>
+          </w:p>
+        </w:tc>
+        <w:tc>
+          <w:tcPr>
+            <w:tcW w:w="1127" w:type="dxa"/>
             <w:tcBorders>
               <w:top w:val="single" w:sz="6" w:space="0" w:color="000000"/>
               <w:left w:val="single" w:sz="6" w:space="0" w:color="000000"/>
@@ -5483,7 +5753,7 @@
                 <w:sz w:val="20"/>
                 <w:szCs w:val="20"/>
               </w:rPr>
-              <w:t>0.764</w:t>
+              <w:t>0.203</w:t>
             </w:r>
           </w:p>
         </w:tc>
@@ -5917,20 +6187,56 @@
               <w:jc w:val="center"/>
               <w:rPr>
                 <w:rFonts w:ascii="Times New Roman" w:eastAsia="Times New Roman" w:hAnsi="Times New Roman" w:cs="Times New Roman"/>
-                <w:sz w:val="20"/>
-                <w:szCs w:val="20"/>
-              </w:rPr>
-            </w:pPr>
-            <w:r>
-              <w:rPr>
-                <w:rFonts w:ascii="Times New Roman" w:eastAsia="Times New Roman" w:hAnsi="Times New Roman" w:cs="Times New Roman"/>
                 <w:b/>
                 <w:bCs/>
                 <w:color w:val="000000"/>
                 <w:sz w:val="20"/>
                 <w:szCs w:val="20"/>
               </w:rPr>
-              <w:t>AMF</w:t>
+            </w:pPr>
+            <w:r>
+              <w:rPr>
+                <w:rFonts w:ascii="Times New Roman" w:eastAsia="Times New Roman" w:hAnsi="Times New Roman" w:cs="Times New Roman"/>
+                <w:b/>
+                <w:bCs/>
+                <w:color w:val="000000"/>
+                <w:sz w:val="20"/>
+                <w:szCs w:val="20"/>
+              </w:rPr>
+              <w:t>AM</w:t>
+            </w:r>
+          </w:p>
+          <w:p>
+            <w:pPr>
+              <w:ind w:left="140" w:right="140"/>
+              <w:jc w:val="center"/>
+              <w:rPr>
+                <w:rFonts w:ascii="Times New Roman" w:eastAsia="Times New Roman" w:hAnsi="Times New Roman" w:cs="Times New Roman"/>
+                <w:sz w:val="20"/>
+                <w:szCs w:val="20"/>
+              </w:rPr>
+            </w:pPr>
+            <w:r>
+              <w:rPr>
+                <w:rFonts w:ascii="Times New Roman" w:eastAsia="Times New Roman" w:hAnsi="Times New Roman" w:cs="Times New Roman"/>
+                <w:b/>
+                <w:bCs/>
+                <w:color w:val="000000"/>
+                <w:sz w:val="20"/>
+                <w:szCs w:val="20"/>
+              </w:rPr>
+              <w:t>F</w:t>
+            </w:r>
+            <w:r>
+              <w:rPr>
+                <w:rFonts w:ascii="Times New Roman" w:eastAsia="Times New Roman" w:hAnsi="Times New Roman" w:cs="Times New Roman"/>
+                <w:b/>
+                <w:bCs/>
+                <w:color w:val="000000"/>
+                <w:sz w:val="20"/>
+                <w:szCs w:val="20"/>
+              </w:rPr>
+              <w:t>ungi</w:t>
             </w:r>
           </w:p>
         </w:tc>
@@ -5957,20 +6263,56 @@
               <w:jc w:val="center"/>
               <w:rPr>
                 <w:rFonts w:ascii="Times New Roman" w:eastAsia="Times New Roman" w:hAnsi="Times New Roman" w:cs="Times New Roman"/>
-                <w:sz w:val="20"/>
-                <w:szCs w:val="20"/>
-              </w:rPr>
-            </w:pPr>
-            <w:r>
-              <w:rPr>
-                <w:rFonts w:ascii="Times New Roman" w:eastAsia="Times New Roman" w:hAnsi="Times New Roman" w:cs="Times New Roman"/>
                 <w:b/>
                 <w:bCs/>
                 <w:color w:val="000000"/>
                 <w:sz w:val="20"/>
                 <w:szCs w:val="20"/>
               </w:rPr>
-              <w:t>EMF</w:t>
+            </w:pPr>
+            <w:r>
+              <w:rPr>
+                <w:rFonts w:ascii="Times New Roman" w:eastAsia="Times New Roman" w:hAnsi="Times New Roman" w:cs="Times New Roman"/>
+                <w:b/>
+                <w:bCs/>
+                <w:color w:val="000000"/>
+                <w:sz w:val="20"/>
+                <w:szCs w:val="20"/>
+              </w:rPr>
+              <w:t>EM</w:t>
+            </w:r>
+          </w:p>
+          <w:p>
+            <w:pPr>
+              <w:ind w:left="140" w:right="140"/>
+              <w:jc w:val="center"/>
+              <w:rPr>
+                <w:rFonts w:ascii="Times New Roman" w:eastAsia="Times New Roman" w:hAnsi="Times New Roman" w:cs="Times New Roman"/>
+                <w:sz w:val="20"/>
+                <w:szCs w:val="20"/>
+              </w:rPr>
+            </w:pPr>
+            <w:r>
+              <w:rPr>
+                <w:rFonts w:ascii="Times New Roman" w:eastAsia="Times New Roman" w:hAnsi="Times New Roman" w:cs="Times New Roman"/>
+                <w:b/>
+                <w:bCs/>
+                <w:color w:val="000000"/>
+                <w:sz w:val="20"/>
+                <w:szCs w:val="20"/>
+              </w:rPr>
+              <w:t>F</w:t>
+            </w:r>
+            <w:r>
+              <w:rPr>
+                <w:rFonts w:ascii="Times New Roman" w:eastAsia="Times New Roman" w:hAnsi="Times New Roman" w:cs="Times New Roman"/>
+                <w:b/>
+                <w:bCs/>
+                <w:color w:val="000000"/>
+                <w:sz w:val="20"/>
+                <w:szCs w:val="20"/>
+              </w:rPr>
+              <w:t>ungi</w:t>
             </w:r>
           </w:p>
         </w:tc>
@@ -6077,20 +6419,56 @@
               <w:jc w:val="center"/>
               <w:rPr>
                 <w:rFonts w:ascii="Times New Roman" w:eastAsia="Times New Roman" w:hAnsi="Times New Roman" w:cs="Times New Roman"/>
-                <w:sz w:val="20"/>
-                <w:szCs w:val="20"/>
-              </w:rPr>
-            </w:pPr>
-            <w:r>
-              <w:rPr>
-                <w:rFonts w:ascii="Times New Roman" w:eastAsia="Times New Roman" w:hAnsi="Times New Roman" w:cs="Times New Roman"/>
                 <w:b/>
                 <w:bCs/>
                 <w:color w:val="000000"/>
                 <w:sz w:val="20"/>
                 <w:szCs w:val="20"/>
               </w:rPr>
-              <w:t>AMF</w:t>
+            </w:pPr>
+            <w:r>
+              <w:rPr>
+                <w:rFonts w:ascii="Times New Roman" w:eastAsia="Times New Roman" w:hAnsi="Times New Roman" w:cs="Times New Roman"/>
+                <w:b/>
+                <w:bCs/>
+                <w:color w:val="000000"/>
+                <w:sz w:val="20"/>
+                <w:szCs w:val="20"/>
+              </w:rPr>
+              <w:t>AM</w:t>
+            </w:r>
+          </w:p>
+          <w:p>
+            <w:pPr>
+              <w:ind w:left="140" w:right="140"/>
+              <w:jc w:val="center"/>
+              <w:rPr>
+                <w:rFonts w:ascii="Times New Roman" w:eastAsia="Times New Roman" w:hAnsi="Times New Roman" w:cs="Times New Roman"/>
+                <w:sz w:val="20"/>
+                <w:szCs w:val="20"/>
+              </w:rPr>
+            </w:pPr>
+            <w:r>
+              <w:rPr>
+                <w:rFonts w:ascii="Times New Roman" w:eastAsia="Times New Roman" w:hAnsi="Times New Roman" w:cs="Times New Roman"/>
+                <w:b/>
+                <w:bCs/>
+                <w:color w:val="000000"/>
+                <w:sz w:val="20"/>
+                <w:szCs w:val="20"/>
+              </w:rPr>
+              <w:t>F</w:t>
+            </w:r>
+            <w:r>
+              <w:rPr>
+                <w:rFonts w:ascii="Times New Roman" w:eastAsia="Times New Roman" w:hAnsi="Times New Roman" w:cs="Times New Roman"/>
+                <w:b/>
+                <w:bCs/>
+                <w:color w:val="000000"/>
+                <w:sz w:val="20"/>
+                <w:szCs w:val="20"/>
+              </w:rPr>
+              <w:t>ungi</w:t>
             </w:r>
           </w:p>
         </w:tc>
@@ -6117,20 +6495,56 @@
               <w:jc w:val="center"/>
               <w:rPr>
                 <w:rFonts w:ascii="Times New Roman" w:eastAsia="Times New Roman" w:hAnsi="Times New Roman" w:cs="Times New Roman"/>
-                <w:sz w:val="20"/>
-                <w:szCs w:val="20"/>
-              </w:rPr>
-            </w:pPr>
-            <w:r>
-              <w:rPr>
-                <w:rFonts w:ascii="Times New Roman" w:eastAsia="Times New Roman" w:hAnsi="Times New Roman" w:cs="Times New Roman"/>
                 <w:b/>
                 <w:bCs/>
                 <w:color w:val="000000"/>
                 <w:sz w:val="20"/>
                 <w:szCs w:val="20"/>
               </w:rPr>
-              <w:t>EMF</w:t>
+            </w:pPr>
+            <w:r>
+              <w:rPr>
+                <w:rFonts w:ascii="Times New Roman" w:eastAsia="Times New Roman" w:hAnsi="Times New Roman" w:cs="Times New Roman"/>
+                <w:b/>
+                <w:bCs/>
+                <w:color w:val="000000"/>
+                <w:sz w:val="20"/>
+                <w:szCs w:val="20"/>
+              </w:rPr>
+              <w:t>EM</w:t>
+            </w:r>
+          </w:p>
+          <w:p>
+            <w:pPr>
+              <w:ind w:left="140" w:right="140"/>
+              <w:jc w:val="center"/>
+              <w:rPr>
+                <w:rFonts w:ascii="Times New Roman" w:eastAsia="Times New Roman" w:hAnsi="Times New Roman" w:cs="Times New Roman"/>
+                <w:sz w:val="20"/>
+                <w:szCs w:val="20"/>
+              </w:rPr>
+            </w:pPr>
+            <w:r>
+              <w:rPr>
+                <w:rFonts w:ascii="Times New Roman" w:eastAsia="Times New Roman" w:hAnsi="Times New Roman" w:cs="Times New Roman"/>
+                <w:b/>
+                <w:bCs/>
+                <w:color w:val="000000"/>
+                <w:sz w:val="20"/>
+                <w:szCs w:val="20"/>
+              </w:rPr>
+              <w:t>F</w:t>
+            </w:r>
+            <w:r>
+              <w:rPr>
+                <w:rFonts w:ascii="Times New Roman" w:eastAsia="Times New Roman" w:hAnsi="Times New Roman" w:cs="Times New Roman"/>
+                <w:b/>
+                <w:bCs/>
+                <w:color w:val="000000"/>
+                <w:sz w:val="20"/>
+                <w:szCs w:val="20"/>
+              </w:rPr>
+              <w:t>ungi</w:t>
             </w:r>
           </w:p>
         </w:tc>

</xml_diff>